<commit_message>
Chapter 1 ready for review
</commit_message>
<xml_diff>
--- a/chapter1.docx
+++ b/chapter1.docx
@@ -7,403 +7,39 @@
         <w:pStyle w:val="H1-Chapter"/>
       </w:pPr>
       <w:r>
-        <w:t>Chapter title</w:t>
-      </w:r>
-      <w:r>
-        <w:t xml:space="preserve"> (H1 – Chapter)</w:t>
-      </w:r>
-    </w:p>
-    <w:p>
-      <w:pPr>
-        <w:pStyle w:val="H1-Chapter"/>
-      </w:pPr>
+        <w:t>What is an</w:t>
+      </w:r>
+      <w:r>
+        <w:t xml:space="preserve"> ORM</w:t>
+      </w:r>
+      <w:r>
+        <w:t>?</w:t>
+      </w:r>
     </w:p>
     <w:p>
       <w:pPr>
         <w:pStyle w:val="P-Regular"/>
       </w:pPr>
       <w:r>
-        <w:t xml:space="preserve">Enter your chapter introduction here. It shouldn’t exceed much more than 300 words. Introductions should do the following (P – Regular): Introduce the topic or topic areas we’re going to cover; Tell the reader exactly what they’ll practically be doing, achieving, and learning in the upcoming lessons or activities; </w:t>
-      </w:r>
-      <w:r>
-        <w:t>t</w:t>
-      </w:r>
-      <w:r>
-        <w:t>ell the reader why these lessons are useful. What will readers be able to do by the end</w:t>
-      </w:r>
-      <w:r>
-        <w:t xml:space="preserve"> </w:t>
-      </w:r>
-      <w:r>
-        <w:t>of the chapter? This is your opportunity to outline a value proposition to the customer.</w:t>
-      </w:r>
-    </w:p>
-    <w:p>
-      <w:pPr>
-        <w:pStyle w:val="P-Regular"/>
-      </w:pPr>
-      <w:r>
-        <w:t>Add the line, “In this chapter we’re going to cover the following main topics:” Then, add a bullet list of your main chapter headers.</w:t>
-      </w:r>
-      <w:r>
-        <w:t>  </w:t>
-      </w:r>
-      <w:r>
-        <w:t xml:space="preserve">Your main headers should denote the main topics or tasks covered in the chapter. </w:t>
-      </w:r>
-      <w:r>
-        <w:t>The purpose of this bullet list is to allow readers to easily navigate to certain sections.</w:t>
-      </w:r>
-      <w:r>
-        <w:t>  </w:t>
-      </w:r>
-    </w:p>
-    <w:p>
-      <w:pPr>
-        <w:pStyle w:val="L-Bullets"/>
-      </w:pPr>
-      <w:r>
-        <w:t>Recipe 1</w:t>
-      </w:r>
-      <w:r>
-        <w:t xml:space="preserve"> (L – Bullets)</w:t>
-      </w:r>
-    </w:p>
-    <w:p>
-      <w:pPr>
-        <w:pStyle w:val="L-Bullets"/>
-      </w:pPr>
-      <w:r>
-        <w:t>Recipe</w:t>
-      </w:r>
-      <w:r>
-        <w:t xml:space="preserve"> 2</w:t>
-      </w:r>
-    </w:p>
-    <w:p>
-      <w:pPr>
-        <w:pStyle w:val="L-Bullets"/>
-      </w:pPr>
-      <w:r>
-        <w:t>Recipe</w:t>
-      </w:r>
-      <w:r>
-        <w:t xml:space="preserve"> 3</w:t>
-      </w:r>
-    </w:p>
-    <w:p>
-      <w:pPr>
-        <w:pStyle w:val="H1-Section"/>
-        <w:rPr>
-          <w:lang w:val="en"/>
-        </w:rPr>
-      </w:pPr>
-      <w:r>
-        <w:rPr>
-          <w:lang w:val="en-GB"/>
-        </w:rPr>
-        <w:t>Technical requirements (H1 – Section)</w:t>
-      </w:r>
-    </w:p>
-    <w:p>
-      <w:pPr>
-        <w:pStyle w:val="P-Regular"/>
-      </w:pPr>
-      <w:r>
-        <w:t xml:space="preserve">In (P – Regular) this section, add the technical requirements for your chapter. List the technologies and installations required. You’ll also need to provide the Github URL, for example, </w:t>
-      </w:r>
-      <w:hyperlink r:id="rId9">
-        <w:r>
-          <w:rPr>
-            <w:rStyle w:val="P-URL"/>
-          </w:rPr>
-          <w:t>https://github.com/PacktPublishing/Getting-Started-with-TensorFlow</w:t>
-        </w:r>
-      </w:hyperlink>
-      <w:r>
-        <w:t xml:space="preserve"> (P – URL), for the code in the chapter. Create a Github folder named, "chX", where X is the chapter number. For example, ch1.</w:t>
-      </w:r>
-    </w:p>
-    <w:p>
-      <w:pPr>
-        <w:pStyle w:val="H1-Section"/>
-        <w:rPr>
-          <w:lang w:val="en"/>
-        </w:rPr>
-      </w:pPr>
-      <w:r>
-        <w:rPr>
-          <w:lang w:val="en-GB"/>
-        </w:rPr>
-        <w:t>Recipe</w:t>
-      </w:r>
-      <w:r>
-        <w:rPr>
-          <w:lang w:val="en-GB"/>
-        </w:rPr>
-        <w:t xml:space="preserve"> 1 (H1 – Section)</w:t>
-      </w:r>
-    </w:p>
-    <w:p>
-      <w:pPr>
-        <w:pStyle w:val="P-Regular"/>
-        <w:rPr>
-          <w:lang w:val="en-GB"/>
-        </w:rPr>
-      </w:pPr>
-      <w:r>
-        <w:t>The (P – Regular) language you use in your header titles should always indicate what the reader is going to do or learn in the following section. This will nearly always mean including a verb, preferably in the present participle or gerund ‘-ing’ form, for example: creating x, building y, implementing z (creating an environment, building a stack, implementing software design principles). </w:t>
-      </w:r>
-    </w:p>
-    <w:p>
-      <w:pPr>
-        <w:pStyle w:val="P-Regular"/>
-        <w:rPr>
-          <w:lang w:val="en-GB"/>
-        </w:rPr>
-      </w:pPr>
-      <w:r>
-        <w:t xml:space="preserve">The opening paragraphs or the opening few sentences of each section should discuss what the reader is about to do/achieve. Your opening should also mention, if it isn’t implicit, why </w:t>
-      </w:r>
-      <w:r>
-        <w:lastRenderedPageBreak/>
-        <w:t>the lessons are applicable and useful. If the section involves completing a task, you might need to discuss the method.</w:t>
-      </w:r>
-    </w:p>
-    <w:p>
-      <w:pPr>
-        <w:pStyle w:val="P-Regular"/>
-      </w:pPr>
-    </w:p>
-    <w:p>
-      <w:pPr>
-        <w:pStyle w:val="H2-Heading"/>
-        <w:rPr>
-          <w:lang w:val="en-GB"/>
-        </w:rPr>
-      </w:pPr>
-      <w:r>
-        <w:rPr>
-          <w:lang w:val="en-GB"/>
-        </w:rPr>
-        <w:t xml:space="preserve">Getting ready </w:t>
-      </w:r>
-      <w:r>
-        <w:rPr>
-          <w:lang w:val="en-GB"/>
-        </w:rPr>
-        <w:t>(H2 – Heading)</w:t>
-      </w:r>
-    </w:p>
-    <w:p>
-      <w:pPr>
-        <w:rPr>
-          <w:lang w:val="en-GB"/>
-        </w:rPr>
-      </w:pPr>
-      <w:r>
-        <w:rPr>
-          <w:lang w:val="en-GB"/>
-        </w:rPr>
-        <w:t>We will list recipe-specific requirements in this section</w:t>
-      </w:r>
-    </w:p>
-    <w:p>
-      <w:pPr>
-        <w:pStyle w:val="H2-Heading"/>
-        <w:rPr>
-          <w:lang w:val="en-GB"/>
-        </w:rPr>
-      </w:pPr>
-      <w:r>
-        <w:rPr>
-          <w:lang w:val="en-GB"/>
-        </w:rPr>
-        <w:t xml:space="preserve">How to do it </w:t>
-      </w:r>
-      <w:r>
-        <w:rPr>
-          <w:lang w:val="en-GB"/>
-        </w:rPr>
-        <w:t>(H2 – Heading)</w:t>
-      </w:r>
-    </w:p>
-    <w:p>
-      <w:pPr>
-        <w:pStyle w:val="P-Regular"/>
-      </w:pPr>
-      <w:r>
-        <w:t>Here we list the steps required to be performed for the recipe</w:t>
-      </w:r>
-    </w:p>
-    <w:p>
-      <w:pPr>
-        <w:pStyle w:val="H2-Heading"/>
-        <w:rPr>
-          <w:lang w:val="en-GB"/>
-        </w:rPr>
-      </w:pPr>
-      <w:r>
-        <w:t xml:space="preserve">How it works </w:t>
-      </w:r>
-      <w:r>
-        <w:rPr>
-          <w:lang w:val="en-GB"/>
-        </w:rPr>
-        <w:t>(H2 – Heading)</w:t>
-      </w:r>
-    </w:p>
-    <w:p>
-      <w:pPr>
-        <w:rPr>
-          <w:lang w:val="en-GB"/>
-        </w:rPr>
-      </w:pPr>
-      <w:r>
-        <w:rPr>
-          <w:lang w:val="en-GB"/>
-        </w:rPr>
-        <w:t>The explanation of steps comes here.</w:t>
-      </w:r>
-    </w:p>
-    <w:p>
-      <w:pPr>
-        <w:pStyle w:val="H2-Heading"/>
-        <w:rPr>
-          <w:lang w:val="en-GB"/>
-        </w:rPr>
-      </w:pPr>
-      <w:r>
-        <w:t xml:space="preserve">There’s more </w:t>
-      </w:r>
-      <w:r>
-        <w:rPr>
-          <w:lang w:val="en-GB"/>
-        </w:rPr>
-        <w:t>(H2 – Heading)</w:t>
-      </w:r>
-    </w:p>
-    <w:p>
-      <w:pPr>
-        <w:rPr>
-          <w:lang w:val="en-GB"/>
-        </w:rPr>
-      </w:pPr>
-      <w:r>
-        <w:rPr>
-          <w:lang w:val="en-GB"/>
-        </w:rPr>
-        <w:t>Further application of the recio</w:t>
-      </w:r>
-    </w:p>
-    <w:p>
-      <w:pPr>
-        <w:pStyle w:val="H2-Heading"/>
-        <w:rPr>
-          <w:lang w:val="en-GB"/>
-        </w:rPr>
-      </w:pPr>
-      <w:r>
-        <w:t xml:space="preserve">See also </w:t>
-      </w:r>
-      <w:r>
-        <w:rPr>
-          <w:lang w:val="en-GB"/>
-        </w:rPr>
-        <w:t>(H2 – Heading)</w:t>
-      </w:r>
-    </w:p>
-    <w:p>
-      <w:pPr>
-        <w:rPr>
-          <w:lang w:val="en-GB"/>
-        </w:rPr>
-      </w:pPr>
-      <w:r>
-        <w:rPr>
-          <w:lang w:val="en-GB"/>
-        </w:rPr>
-        <w:t>List of related recipes that readers might be interested in learning</w:t>
-      </w:r>
-    </w:p>
-    <w:p>
-      <w:pPr>
-        <w:pStyle w:val="H1-Section"/>
-        <w:rPr>
-          <w:lang w:val="en"/>
-        </w:rPr>
-      </w:pPr>
-      <w:r>
-        <w:rPr>
-          <w:lang w:val="en-GB"/>
-        </w:rPr>
-        <w:t>Recipe</w:t>
-      </w:r>
-      <w:r>
-        <w:rPr>
-          <w:lang w:val="en-GB"/>
-        </w:rPr>
-        <w:t xml:space="preserve"> </w:t>
-      </w:r>
-      <w:r>
-        <w:rPr>
-          <w:lang w:val="en-GB"/>
-        </w:rPr>
-        <w:t>2</w:t>
-      </w:r>
-      <w:r>
-        <w:rPr>
-          <w:lang w:val="en-GB"/>
-        </w:rPr>
-        <w:t xml:space="preserve"> – (H1 – Section)</w:t>
-      </w:r>
-    </w:p>
-    <w:p>
-      <w:pPr>
-        <w:pStyle w:val="P-Regular"/>
-      </w:pPr>
-      <w:r>
-        <w:t>Repeat Recipe 1 format</w:t>
-      </w:r>
-    </w:p>
-    <w:p>
-      <w:pPr>
-        <w:rPr>
-          <w:rFonts w:eastAsia="Arial"/>
-          <w:lang w:val="en"/>
-        </w:rPr>
-      </w:pPr>
-      <w:r>
-        <w:br w:type="page"/>
-      </w:r>
-    </w:p>
-    <w:p>
-      <w:pPr>
-        <w:pStyle w:val="H1-Chapter"/>
-      </w:pPr>
-      <w:r>
-        <w:lastRenderedPageBreak/>
-        <w:t>What is an</w:t>
-      </w:r>
-      <w:r>
-        <w:t xml:space="preserve"> ORM</w:t>
-      </w:r>
-      <w:r>
-        <w:t>?</w:t>
-      </w:r>
-    </w:p>
-    <w:p>
-      <w:pPr>
-        <w:pStyle w:val="P-Regular"/>
-      </w:pPr>
-      <w:r>
         <w:t>This book</w:t>
       </w:r>
       <w:r>
         <w:t xml:space="preserve"> is about Object-Relational Mappers (ORMs in short) and their younger sibling</w:t>
       </w:r>
       <w:r>
-        <w:t>s, Micro ORMs, specifically, ORMs and Micro ORMs</w:t>
+        <w:t>s, Micro ORMs</w:t>
+      </w:r>
+      <w:r>
+        <w:t>. S</w:t>
+      </w:r>
+      <w:r>
+        <w:t xml:space="preserve">pecifically, </w:t>
+      </w:r>
+      <w:r>
+        <w:t xml:space="preserve">we will be talking about </w:t>
+      </w:r>
+      <w:r>
+        <w:t>ORMs and Micro ORMs</w:t>
       </w:r>
       <w:r>
         <w:t xml:space="preserve"> built with, and to be used with, the .NET framework.</w:t>
@@ -433,7 +69,22 @@
         <w:t>, which happens because</w:t>
       </w:r>
       <w:r>
-        <w:t>, of course, a relational database and an object-oriented language are totally different beasts.</w:t>
+        <w:t>, of course, a relational database and an object-oriented language are totally different beasts</w:t>
+      </w:r>
+      <w:r>
+        <w:t xml:space="preserve">, </w:t>
+      </w:r>
+      <w:r>
+        <w:t>allowing us to work with our object-oriented language of choice</w:t>
+      </w:r>
+      <w:r>
+        <w:t xml:space="preserve"> and having data persisted in the database </w:t>
+      </w:r>
+      <w:r>
+        <w:t>behind the scenes</w:t>
+      </w:r>
+      <w:r>
+        <w:t>.</w:t>
       </w:r>
     </w:p>
     <w:p>
@@ -816,14 +467,8 @@
     <w:p>
       <w:pPr>
         <w:pStyle w:val="H1-Section"/>
-        <w:rPr>
-          <w:lang w:val="en-GB"/>
-        </w:rPr>
-      </w:pPr>
-      <w:r>
-        <w:rPr>
-          <w:lang w:val="en-GB"/>
-        </w:rPr>
+      </w:pPr>
+      <w:r>
         <w:t>Technical requirements</w:t>
       </w:r>
     </w:p>
@@ -868,26 +513,14 @@
     <w:p>
       <w:pPr>
         <w:pStyle w:val="H1-Section"/>
-        <w:rPr>
-          <w:lang w:val="en-GB"/>
-        </w:rPr>
-      </w:pPr>
-      <w:r>
-        <w:rPr>
-          <w:lang w:val="en-GB"/>
-        </w:rPr>
+      </w:pPr>
+      <w:r>
         <w:t>What is N</w:t>
       </w:r>
       <w:r>
-        <w:rPr>
-          <w:lang w:val="en-GB"/>
-        </w:rPr>
         <w:t>H</w:t>
       </w:r>
       <w:r>
-        <w:rPr>
-          <w:lang w:val="en-GB"/>
-        </w:rPr>
         <w:t>ibernate</w:t>
       </w:r>
     </w:p>
@@ -896,7 +529,13 @@
         <w:pStyle w:val="P-Regular"/>
       </w:pPr>
       <w:r>
-        <w:t xml:space="preserve">NHibernate is a port for the .NET framework of the venerable Hibernate, an open-source project written in Java that is the </w:t>
+        <w:t>NHibernate is a port for the .NET</w:t>
+      </w:r>
+      <w:r>
+        <w:t xml:space="preserve"> (and .NET Core)</w:t>
+      </w:r>
+      <w:r>
+        <w:t xml:space="preserve"> framework of the venerable Hibernate, an open-source project written in Java that is the </w:t>
       </w:r>
       <w:r>
         <w:rPr>
@@ -909,7 +548,13 @@
         <w:t xml:space="preserve"> standard for</w:t>
       </w:r>
       <w:r>
-        <w:t xml:space="preserve"> persistence of objects into relational databases. </w:t>
+        <w:t xml:space="preserve"> persistence of objects into relational databases</w:t>
+      </w:r>
+      <w:r>
+        <w:t xml:space="preserve"> in the Java world</w:t>
+      </w:r>
+      <w:r>
+        <w:t xml:space="preserve">. </w:t>
       </w:r>
       <w:r>
         <w:t>Th</w:t>
@@ -924,14 +569,14 @@
         <w:t xml:space="preserve"> was started </w:t>
       </w:r>
       <w:r>
-        <w:t>15 years ago and is maintained by a small team of</w:t>
-      </w:r>
-      <w:r>
-        <w:t xml:space="preserve"> </w:t>
+        <w:t xml:space="preserve">15 years ago and is </w:t>
       </w:r>
       <w:r>
         <w:lastRenderedPageBreak/>
-        <w:t>highly dedicated</w:t>
+        <w:t>maintained by a small team of</w:t>
+      </w:r>
+      <w:r>
+        <w:t xml:space="preserve"> highly dedicated</w:t>
       </w:r>
       <w:r>
         <w:t xml:space="preserve"> enthusiasts</w:t>
@@ -962,7 +607,7 @@
       <w:r>
         <w:t xml:space="preserve">NHibernate source code is available at </w:t>
       </w:r>
-      <w:hyperlink r:id="rId10" w:history="1">
+      <w:hyperlink r:id="rId9" w:history="1">
         <w:r>
           <w:rPr>
             <w:rStyle w:val="Hyperlink"/>
@@ -973,7 +618,7 @@
       <w:r>
         <w:t xml:space="preserve"> and its NuGet package is </w:t>
       </w:r>
-      <w:hyperlink r:id="rId11" w:history="1">
+      <w:hyperlink r:id="rId10" w:history="1">
         <w:r>
           <w:rPr>
             <w:rStyle w:val="Hyperlink"/>
@@ -988,14 +633,8 @@
     <w:p>
       <w:pPr>
         <w:pStyle w:val="H1-Section"/>
-        <w:rPr>
-          <w:lang w:val="en-GB"/>
-        </w:rPr>
-      </w:pPr>
-      <w:r>
-        <w:rPr>
-          <w:lang w:val="en-GB"/>
-        </w:rPr>
+      </w:pPr>
+      <w:r>
         <w:t>What is Entity Framework Core</w:t>
       </w:r>
     </w:p>
@@ -1062,7 +701,7 @@
       <w:r>
         <w:t xml:space="preserve"> (many packages, the root one being </w:t>
       </w:r>
-      <w:hyperlink r:id="rId12" w:history="1">
+      <w:hyperlink r:id="rId11" w:history="1">
         <w:r>
           <w:rPr>
             <w:rStyle w:val="Hyperlink"/>
@@ -1076,7 +715,7 @@
       <w:r>
         <w:t xml:space="preserve"> and in source code from </w:t>
       </w:r>
-      <w:hyperlink r:id="rId13" w:history="1">
+      <w:hyperlink r:id="rId12" w:history="1">
         <w:r>
           <w:rPr>
             <w:rStyle w:val="Hyperlink"/>
@@ -1091,96 +730,73 @@
     <w:p>
       <w:pPr>
         <w:pStyle w:val="H1-Section"/>
+      </w:pPr>
+      <w:r>
+        <w:t>What is Dapper.NET</w:t>
+      </w:r>
+    </w:p>
+    <w:p>
+      <w:pPr>
+        <w:pStyle w:val="P-Regular"/>
+      </w:pPr>
+      <w:r>
+        <w:t>Dapper is a micro-</w:t>
+      </w:r>
+      <w:r>
+        <w:t xml:space="preserve">ORM that </w:t>
+      </w:r>
+      <w:r>
+        <w:t xml:space="preserve">is also open-source and maintained by </w:t>
+      </w:r>
+      <w:proofErr w:type="spellStart"/>
+      <w:r>
+        <w:t>StackOverflow</w:t>
+      </w:r>
+      <w:proofErr w:type="spellEnd"/>
+      <w:r>
+        <w:t xml:space="preserve"> owners</w:t>
+      </w:r>
+      <w:r>
+        <w:t xml:space="preserve">. It is a very thin layer around </w:t>
+      </w:r>
+      <w:r>
+        <w:t xml:space="preserve">ADO.NET, .NET’s own database access API, and unlike its </w:t>
+      </w:r>
+      <w:r>
+        <w:t xml:space="preserve">more robust siblings, it does not attempt to add any significant services or features, </w:t>
+      </w:r>
+      <w:r>
+        <w:t xml:space="preserve">but instead it </w:t>
+      </w:r>
+      <w:r>
+        <w:t>embraces SQL and the</w:t>
+      </w:r>
+      <w:r>
+        <w:t xml:space="preserve"> classic way of accessing databases in .NET</w:t>
+      </w:r>
+      <w:r>
+        <w:t>.</w:t>
+      </w:r>
+    </w:p>
+    <w:p>
+      <w:pPr>
+        <w:pStyle w:val="P-Regular"/>
+      </w:pPr>
+      <w:proofErr w:type="spellStart"/>
+      <w:r>
         <w:rPr>
           <w:lang w:val="en-GB"/>
         </w:rPr>
-      </w:pPr>
+        <w:t>Dapper’s</w:t>
+      </w:r>
+      <w:proofErr w:type="spellEnd"/>
       <w:r>
         <w:rPr>
           <w:lang w:val="en-GB"/>
         </w:rPr>
-        <w:t>What is Dapper.NET</w:t>
-      </w:r>
-    </w:p>
-    <w:p>
-      <w:pPr>
-        <w:pStyle w:val="P-Regular"/>
-        <w:rPr>
-          <w:lang w:val="en-GB"/>
-        </w:rPr>
-      </w:pPr>
-      <w:r>
-        <w:rPr>
-          <w:lang w:val="en-GB"/>
-        </w:rPr>
-        <w:t>Dapper is a micro-</w:t>
-      </w:r>
-      <w:r>
-        <w:rPr>
-          <w:lang w:val="en-GB"/>
-        </w:rPr>
-        <w:t xml:space="preserve">ORM that </w:t>
-      </w:r>
-      <w:r>
-        <w:rPr>
-          <w:lang w:val="en-GB"/>
-        </w:rPr>
-        <w:t>is also open-source and maintained by StackOverflow owners</w:t>
-      </w:r>
-      <w:r>
-        <w:rPr>
-          <w:lang w:val="en-GB"/>
-        </w:rPr>
-        <w:t xml:space="preserve">. It is a very thin layer around </w:t>
-      </w:r>
-      <w:r>
-        <w:rPr>
-          <w:lang w:val="en-GB"/>
-        </w:rPr>
-        <w:t xml:space="preserve">ADO.NET, .NET’s own database access API, and unlike its </w:t>
-      </w:r>
-      <w:r>
-        <w:rPr>
-          <w:lang w:val="en-GB"/>
-        </w:rPr>
-        <w:t xml:space="preserve">more robust siblings, it does not attempt to add any significant services or features, </w:t>
-      </w:r>
-      <w:r>
-        <w:rPr>
-          <w:lang w:val="en-GB"/>
-        </w:rPr>
-        <w:t xml:space="preserve">but instead it </w:t>
-      </w:r>
-      <w:r>
-        <w:rPr>
-          <w:lang w:val="en-GB"/>
-        </w:rPr>
-        <w:t>embraces SQL and the</w:t>
-      </w:r>
-      <w:r>
-        <w:rPr>
-          <w:lang w:val="en-GB"/>
-        </w:rPr>
-        <w:t xml:space="preserve"> classic way of accessing databases in .NET</w:t>
-      </w:r>
-      <w:r>
-        <w:rPr>
-          <w:lang w:val="en-GB"/>
-        </w:rPr>
-        <w:t>.</w:t>
-      </w:r>
-    </w:p>
-    <w:p>
-      <w:pPr>
-        <w:pStyle w:val="P-Regular"/>
-      </w:pPr>
-      <w:r>
-        <w:rPr>
-          <w:lang w:val="en-GB"/>
-        </w:rPr>
-        <w:t xml:space="preserve">Dapper’s NuGet package is </w:t>
-      </w:r>
-      <w:hyperlink r:id="rId14" w:history="1">
+        <w:t xml:space="preserve"> NuGet package is </w:t>
+      </w:r>
+      <w:hyperlink r:id="rId13" w:history="1">
         <w:r>
           <w:rPr>
             <w:rStyle w:val="Hyperlink"/>
@@ -1191,7 +807,7 @@
       <w:r>
         <w:t xml:space="preserve"> and the source code can be found at </w:t>
       </w:r>
-      <w:hyperlink r:id="rId15" w:history="1">
+      <w:hyperlink r:id="rId14" w:history="1">
         <w:r>
           <w:rPr>
             <w:rStyle w:val="Hyperlink"/>
@@ -1208,445 +824,1974 @@
         <w:pStyle w:val="H1-Section"/>
       </w:pPr>
       <w:r>
-        <w:t>ORM Services</w:t>
-      </w:r>
-      <w:r>
-        <w:t xml:space="preserve"> and Concepts</w:t>
+        <w:t xml:space="preserve">ORM </w:t>
+      </w:r>
+      <w:r>
+        <w:t>Concepts</w:t>
       </w:r>
     </w:p>
     <w:p>
       <w:pPr>
         <w:pStyle w:val="P-Regular"/>
+      </w:pPr>
+      <w:r>
+        <w:t>Some of the concepts that ORMs embrace are related to Domain-Driven Design (DDD).</w:t>
+      </w:r>
+      <w:r>
+        <w:t xml:space="preserve"> This is because working with classes and modelling our domain</w:t>
+      </w:r>
+      <w:r>
+        <w:t>s</w:t>
+      </w:r>
+      <w:r>
+        <w:t xml:space="preserve"> with them </w:t>
+      </w:r>
+      <w:r>
+        <w:t xml:space="preserve">is essentially what is preconized </w:t>
+      </w:r>
+      <w:r>
+        <w:t>by ORM</w:t>
+      </w:r>
+      <w:r>
+        <w:t xml:space="preserve">s. So, </w:t>
+      </w:r>
+      <w:r>
+        <w:t>in</w:t>
+      </w:r>
+      <w:r>
+        <w:t xml:space="preserve"> this book, </w:t>
+      </w:r>
+      <w:r>
+        <w:t>the following concepts will be covered</w:t>
+      </w:r>
+      <w:r>
+        <w:t>:</w:t>
+      </w:r>
+    </w:p>
+    <w:p>
+      <w:pPr>
+        <w:pStyle w:val="H4-Subheading"/>
+      </w:pPr>
+      <w:r>
+        <w:lastRenderedPageBreak/>
+        <w:t>Entity</w:t>
+      </w:r>
+    </w:p>
+    <w:p>
+      <w:r>
+        <w:t xml:space="preserve">An entity is just a </w:t>
+      </w:r>
+      <w:r>
         <w:rPr>
-          <w:lang w:val="en-GB"/>
+          <w:b/>
+          <w:bCs/>
         </w:rPr>
-      </w:pPr>
+        <w:t>Plain Old CLR Class</w:t>
+      </w:r>
+      <w:r>
+        <w:t xml:space="preserve"> (</w:t>
+      </w:r>
       <w:r>
         <w:rPr>
-          <w:lang w:val="en-GB"/>
+          <w:b/>
+          <w:bCs/>
         </w:rPr>
+        <w:t>POCO</w:t>
+      </w:r>
+      <w:r>
+        <w:t xml:space="preserve">) </w:t>
+      </w:r>
+      <w:r>
+        <w:t xml:space="preserve">that has </w:t>
+      </w:r>
+      <w:r>
+        <w:t>properties</w:t>
+      </w:r>
+      <w:r>
+        <w:t xml:space="preserve"> and an identity.</w:t>
+      </w:r>
+      <w:r>
+        <w:t xml:space="preserve"> The class’ </w:t>
+      </w:r>
+      <w:r>
+        <w:t>property</w:t>
+      </w:r>
+      <w:r>
+        <w:t xml:space="preserve"> values may change over time, but not its identity. By identity I mean a property or set of properties that makes the </w:t>
+      </w:r>
+      <w:r>
+        <w:t>class instance unique: if two instances of the same class have the same values for their identity properties, then they refer to the same entity.</w:t>
+      </w:r>
+      <w:r>
+        <w:t xml:space="preserve"> In relational terms, you could think about a table record with its columns and primary key.</w:t>
+      </w:r>
+      <w:r>
+        <w:t xml:space="preserve"> An entity can also have associations to other entities.</w:t>
+      </w:r>
+      <w:r>
+        <w:t xml:space="preserve"> Some examples include an </w:t>
+      </w:r>
+      <w:r>
+        <w:rPr>
+          <w:b/>
+          <w:bCs/>
+        </w:rPr>
+        <w:t>Animal</w:t>
+      </w:r>
+      <w:r>
+        <w:t xml:space="preserve">, a </w:t>
+      </w:r>
+      <w:r>
+        <w:rPr>
+          <w:b/>
+          <w:bCs/>
+        </w:rPr>
+        <w:t>Product</w:t>
+      </w:r>
+      <w:r>
+        <w:t xml:space="preserve">, a </w:t>
+      </w:r>
+      <w:r>
+        <w:rPr>
+          <w:b/>
+          <w:bCs/>
+        </w:rPr>
+        <w:t>User</w:t>
+      </w:r>
+      <w:r>
+        <w:t xml:space="preserve">, </w:t>
+      </w:r>
+      <w:r>
+        <w:t xml:space="preserve">or </w:t>
+      </w:r>
+      <w:r>
+        <w:t xml:space="preserve">a </w:t>
+      </w:r>
+      <w:r>
+        <w:rPr>
+          <w:b/>
+          <w:bCs/>
+        </w:rPr>
+        <w:t>Post</w:t>
+      </w:r>
+      <w:r>
+        <w:t>.</w:t>
+      </w:r>
+      <w:r>
+        <w:t xml:space="preserve"> A root entity is the one that is loaded from the ORM, and it may contain</w:t>
+      </w:r>
+      <w:r>
+        <w:t xml:space="preserve"> property</w:t>
+      </w:r>
+      <w:r>
+        <w:t xml:space="preserve"> references </w:t>
+      </w:r>
+      <w:r>
+        <w:t xml:space="preserve">and collections </w:t>
+      </w:r>
+      <w:r>
+        <w:t>to other entities, which are loaded together.</w:t>
+      </w:r>
+      <w:r>
+        <w:t xml:space="preserve"> An entity and its associated entities represents a graph.</w:t>
+      </w:r>
+    </w:p>
+    <w:p>
+      <w:pPr>
+        <w:pStyle w:val="H4-Subheading"/>
+      </w:pPr>
+      <w:r>
+        <w:t>Value Object</w:t>
+      </w:r>
+    </w:p>
+    <w:p>
+      <w:r>
+        <w:t>Also a POCO, l</w:t>
+      </w:r>
+      <w:r>
+        <w:t>ike</w:t>
+      </w:r>
+      <w:r>
+        <w:t xml:space="preserve"> an entity, but does not have identity, meaning, it is just a collection of proper</w:t>
+      </w:r>
+      <w:r>
+        <w:t>ties.</w:t>
+      </w:r>
+      <w:r>
+        <w:t xml:space="preserve"> It is a class that doesn’t have any id property and can be aggregated with other entities</w:t>
+      </w:r>
+      <w:r>
+        <w:t>.</w:t>
+      </w:r>
+      <w:r>
+        <w:t xml:space="preserve"> Value Object identity is based on its properties’ values, not some identity property.</w:t>
+      </w:r>
+      <w:r>
+        <w:t xml:space="preserve"> Some examples include </w:t>
+      </w:r>
+      <w:r>
+        <w:rPr>
+          <w:b/>
+          <w:bCs/>
+        </w:rPr>
+        <w:t>Address</w:t>
+      </w:r>
+      <w:r>
+        <w:t xml:space="preserve"> (street, </w:t>
+      </w:r>
+      <w:r>
+        <w:t>postcode, city, etc)</w:t>
+      </w:r>
+      <w:r>
+        <w:t xml:space="preserve"> </w:t>
+      </w:r>
+      <w:r>
+        <w:t xml:space="preserve">or </w:t>
+      </w:r>
+      <w:r>
+        <w:rPr>
+          <w:b/>
+          <w:bCs/>
+        </w:rPr>
+        <w:t>Money</w:t>
+      </w:r>
+      <w:r>
+        <w:t xml:space="preserve"> (value, currency).</w:t>
+      </w:r>
+    </w:p>
+    <w:p>
+      <w:pPr>
+        <w:pStyle w:val="H4-Subheading"/>
+      </w:pPr>
+      <w:r>
+        <w:t>Properties</w:t>
+      </w:r>
+    </w:p>
+    <w:p>
+      <w:r>
+        <w:t xml:space="preserve">Entities and value objects have properties, these are normally of </w:t>
+      </w:r>
+      <w:r>
+        <w:t xml:space="preserve">primitive types (strings, characters, </w:t>
+      </w:r>
+      <w:r>
+        <w:t>integers, floating-point, decimals,</w:t>
+      </w:r>
+      <w:r>
+        <w:t xml:space="preserve"> bytes,</w:t>
+      </w:r>
+      <w:r>
+        <w:t xml:space="preserve"> or </w:t>
+      </w:r>
+      <w:proofErr w:type="spellStart"/>
+      <w:r>
+        <w:t>b</w:t>
+      </w:r>
+      <w:r>
+        <w:t>ooleans</w:t>
+      </w:r>
+      <w:proofErr w:type="spellEnd"/>
+      <w:r>
+        <w:t>)</w:t>
+      </w:r>
+      <w:r>
+        <w:t>, enumerations or standard value types (</w:t>
+      </w:r>
+      <w:proofErr w:type="spellStart"/>
+      <w:r>
+        <w:rPr>
+          <w:b/>
+          <w:bCs/>
+        </w:rPr>
+        <w:t>DateTime</w:t>
+      </w:r>
+      <w:proofErr w:type="spellEnd"/>
+      <w:r>
+        <w:t xml:space="preserve">, </w:t>
+      </w:r>
+      <w:proofErr w:type="spellStart"/>
+      <w:r>
+        <w:rPr>
+          <w:b/>
+          <w:bCs/>
+        </w:rPr>
+        <w:t>TimeSpan</w:t>
+      </w:r>
+      <w:proofErr w:type="spellEnd"/>
+      <w:r>
+        <w:t xml:space="preserve">, </w:t>
+      </w:r>
+      <w:proofErr w:type="spellStart"/>
+      <w:r>
+        <w:rPr>
+          <w:b/>
+          <w:bCs/>
+        </w:rPr>
+        <w:t>Guid</w:t>
+      </w:r>
+      <w:proofErr w:type="spellEnd"/>
+      <w:r>
+        <w:t>).</w:t>
+      </w:r>
+    </w:p>
+    <w:p>
+      <w:pPr>
+        <w:pStyle w:val="H4-Subheading"/>
+      </w:pPr>
+      <w:r>
+        <w:t>Identity</w:t>
+      </w:r>
+    </w:p>
+    <w:p>
+      <w:r>
+        <w:t>The identity property</w:t>
+      </w:r>
+      <w:r>
+        <w:t xml:space="preserve"> is </w:t>
+      </w:r>
+      <w:r>
+        <w:t>a</w:t>
+      </w:r>
+      <w:r>
+        <w:t xml:space="preserve"> (or a collection of)</w:t>
+      </w:r>
+      <w:r>
+        <w:t xml:space="preserve"> property whose value is unique among all entities of the same type.</w:t>
+      </w:r>
+    </w:p>
+    <w:p>
+      <w:pPr>
+        <w:pStyle w:val="H4-Subheading"/>
+      </w:pPr>
+      <w:r>
+        <w:t>References</w:t>
+      </w:r>
+    </w:p>
+    <w:p>
+      <w:r>
+        <w:t>A reference in an entity or value object is a property that is of another entity type. It represents a one-to-one or many-to-one relation, in the relational database world.</w:t>
+      </w:r>
+    </w:p>
+    <w:p>
+      <w:pPr>
+        <w:pStyle w:val="H4-Subheading"/>
+      </w:pPr>
+      <w:r>
+        <w:t>Collections</w:t>
+      </w:r>
+    </w:p>
+    <w:p>
+      <w:r>
+        <w:t xml:space="preserve">A collection property of an entity type </w:t>
+      </w:r>
+      <w:r>
+        <w:t>represents a one-to-many or many-to-many relation in the database.</w:t>
+      </w:r>
+    </w:p>
+    <w:p>
+      <w:pPr>
+        <w:pStyle w:val="H2-Heading"/>
+      </w:pPr>
+      <w:r>
+        <w:lastRenderedPageBreak/>
+        <w:t>References</w:t>
+      </w:r>
+    </w:p>
+    <w:p>
+      <w:r>
+        <w:t xml:space="preserve">For additional information, please consult </w:t>
+      </w:r>
+      <w:r>
+        <w:rPr>
+          <w:b/>
+          <w:bCs/>
+        </w:rPr>
+        <w:t>Domain-driven design</w:t>
+      </w:r>
+      <w:r>
+        <w:t>, by Eric Evans, possibly one of the best references on Domain-Driven Design, and with examples in .NET.</w:t>
+      </w:r>
+    </w:p>
+    <w:p>
+      <w:pPr>
+        <w:pStyle w:val="H1-Section"/>
+      </w:pPr>
+      <w:r>
+        <w:t>ORM Features</w:t>
+      </w:r>
+    </w:p>
+    <w:p>
+      <w:pPr>
+        <w:pStyle w:val="P-Regular"/>
+      </w:pPr>
+      <w:r>
         <w:t xml:space="preserve">Modern ORMs </w:t>
       </w:r>
       <w:r>
+        <w:t xml:space="preserve">feature </w:t>
+      </w:r>
+      <w:r>
+        <w:t>several</w:t>
+      </w:r>
+      <w:r>
+        <w:t xml:space="preserve"> services</w:t>
+      </w:r>
+      <w:r>
+        <w:t xml:space="preserve"> that greatly help our lives as developers</w:t>
+      </w:r>
+      <w:r>
+        <w:t>: they are the reason why we use an ORM after all.</w:t>
+      </w:r>
+      <w:r>
+        <w:t xml:space="preserve"> Not all ORMs offer the same features</w:t>
+      </w:r>
+      <w:r>
+        <w:t>, but some of them are quite common. I will briefly mention them here.</w:t>
+      </w:r>
+    </w:p>
+    <w:p>
+      <w:pPr>
+        <w:pStyle w:val="H2-Heading"/>
+      </w:pPr>
+      <w:r>
+        <w:t>Database Abstraction</w:t>
+      </w:r>
+    </w:p>
+    <w:p>
+      <w:pPr>
+        <w:pStyle w:val="P-Regular"/>
+      </w:pPr>
+      <w:r>
+        <w:t>By using a class to represent some structured data we hide the database that is underneath it.</w:t>
+      </w:r>
+      <w:r>
+        <w:t xml:space="preserve"> </w:t>
+      </w:r>
+      <w:r>
+        <w:t>For example, u</w:t>
+      </w:r>
+      <w:r>
+        <w:t xml:space="preserve">sing the same class and changing the mapping, we can target different table names, database vendors or even totally different </w:t>
+      </w:r>
+      <w:r>
+        <w:t>concepts, such as NoSQL or SQL database engines.</w:t>
+      </w:r>
+      <w:r>
+        <w:t xml:space="preserve"> This is a very powerful concept.</w:t>
+      </w:r>
+    </w:p>
+    <w:p>
+      <w:pPr>
+        <w:pStyle w:val="H2-Heading"/>
+      </w:pPr>
+      <w:r>
+        <w:t>Mappings</w:t>
+      </w:r>
+    </w:p>
+    <w:p>
+      <w:pPr>
+        <w:pStyle w:val="P-Regular"/>
+      </w:pPr>
+      <w:r>
+        <w:t>A mapping is what binds a class to a database, in the case of a relational database, to a specific table.</w:t>
+      </w:r>
+      <w:r>
+        <w:t xml:space="preserve"> Its properties are mapped to database columns and its foreign keys map to entity reference properties.</w:t>
+      </w:r>
+      <w:r>
+        <w:t xml:space="preserve"> It can also enable certain features, such as lazy loading or caching, for a specific entity.</w:t>
+      </w:r>
+    </w:p>
+    <w:p>
+      <w:pPr>
+        <w:pStyle w:val="P-Regular"/>
+      </w:pPr>
+      <w:r>
+        <w:t>A mapping can be code or text-based, meaning, it can make use of external files (XML, for example) or it can be configured in code. Having the mapping configuration in code means it can be more dynamic.</w:t>
+      </w:r>
+    </w:p>
+    <w:p>
+      <w:pPr>
+        <w:pStyle w:val="H2-Heading"/>
+      </w:pPr>
+      <w:r>
+        <w:t>Relations</w:t>
+      </w:r>
+    </w:p>
+    <w:p>
+      <w:r>
+        <w:t>A database relation is a foreign key</w:t>
+      </w:r>
+      <w:r>
+        <w:t xml:space="preserve"> from one table to another</w:t>
+      </w:r>
+      <w:r>
+        <w:t>:</w:t>
+      </w:r>
+    </w:p>
+    <w:p>
+      <w:pPr>
+        <w:pStyle w:val="ListParagraph"/>
+        <w:numPr>
+          <w:ilvl w:val="0"/>
+          <w:numId w:val="48"/>
+        </w:numPr>
+      </w:pPr>
+      <w:r>
+        <w:t xml:space="preserve">A </w:t>
+      </w:r>
+      <w:r>
         <w:rPr>
-          <w:lang w:val="en-GB"/>
+          <w:b/>
+          <w:bCs/>
         </w:rPr>
-        <w:t xml:space="preserve">feature </w:t>
+        <w:t>one-to-many relationship</w:t>
+      </w:r>
+      <w:r>
+        <w:t xml:space="preserve"> (</w:t>
+      </w:r>
+      <w:r>
+        <w:t>or</w:t>
+      </w:r>
+      <w:r>
+        <w:t xml:space="preserve"> a </w:t>
       </w:r>
       <w:r>
         <w:rPr>
-          <w:lang w:val="en-GB"/>
+          <w:b/>
+          <w:bCs/>
         </w:rPr>
-        <w:t>several</w:t>
+        <w:t>many-to-one</w:t>
+      </w:r>
+      <w:r>
+        <w:t>, if you look from the other side)</w:t>
+      </w:r>
+      <w:r>
+        <w:t xml:space="preserve">: in this example, a </w:t>
       </w:r>
       <w:r>
         <w:rPr>
-          <w:lang w:val="en-GB"/>
+          <w:b/>
+          <w:bCs/>
         </w:rPr>
-        <w:t xml:space="preserve"> services</w:t>
+        <w:t>Blog</w:t>
+      </w:r>
+      <w:r>
+        <w:t xml:space="preserve"> has many </w:t>
       </w:r>
       <w:r>
         <w:rPr>
-          <w:lang w:val="en-GB"/>
+          <w:b/>
+          <w:bCs/>
         </w:rPr>
-        <w:t xml:space="preserve"> that greatly help our lives as developers</w:t>
+        <w:t>Posts</w:t>
+      </w:r>
+      <w:r>
+        <w:t xml:space="preserve">, and a </w:t>
       </w:r>
       <w:r>
         <w:rPr>
-          <w:lang w:val="en-GB"/>
+          <w:b/>
+          <w:bCs/>
         </w:rPr>
-        <w:t>. Not all ORMs offer the same features</w:t>
+        <w:t>Post</w:t>
+      </w:r>
+      <w:r>
+        <w:t xml:space="preserve"> has exactly one </w:t>
       </w:r>
       <w:r>
         <w:rPr>
-          <w:lang w:val="en-GB"/>
+          <w:b/>
+          <w:bCs/>
         </w:rPr>
-        <w:t>, but some of them are quite common. I will briefly mention them here.</w:t>
-      </w:r>
-    </w:p>
-    <w:p>
-      <w:pPr>
-        <w:pStyle w:val="P-Regular"/>
+        <w:t>Blog</w:t>
+      </w:r>
+      <w:r>
+        <w:t>. In the class model, it is represented by a reference property</w:t>
+      </w:r>
+      <w:r>
+        <w:t xml:space="preserve"> on the </w:t>
+      </w:r>
+      <w:r>
         <w:rPr>
-          <w:lang w:val="en-GB"/>
+          <w:b/>
+          <w:bCs/>
         </w:rPr>
-      </w:pPr>
+        <w:t>Post</w:t>
+      </w:r>
+      <w:r>
+        <w:t xml:space="preserve"> and a collection property on the </w:t>
+      </w:r>
       <w:r>
         <w:rPr>
-          <w:lang w:val="en-GB"/>
+          <w:b/>
+          <w:bCs/>
         </w:rPr>
-        <w:t>TODO</w:t>
-      </w:r>
-    </w:p>
-    <w:p>
-      <w:pPr>
-        <w:pStyle w:val="H2-Heading"/>
+        <w:t>Blog</w:t>
+      </w:r>
+      <w:r>
+        <w:t xml:space="preserve"> class:</w:t>
+      </w:r>
+    </w:p>
+    <w:p>
+      <w:pPr>
+        <w:pStyle w:val="ListParagraph"/>
+        <w:jc w:val="center"/>
+      </w:pPr>
+      <w:r>
         <w:rPr>
-          <w:lang w:val="en-GB"/>
-        </w:rPr>
-      </w:pPr>
-      <w:r>
-        <w:rPr>
-          <w:lang w:val="en-GB"/>
+          <w:noProof/>
         </w:rPr>
         <w:lastRenderedPageBreak/>
-        <w:t>Database Abstraction</w:t>
+        <w:drawing>
+          <wp:inline distT="0" distB="0" distL="0" distR="0" wp14:anchorId="154D8EDF" wp14:editId="6909E7E8">
+            <wp:extent cx="4420800" cy="1443600"/>
+            <wp:effectExtent l="0" t="0" r="0" b="4445"/>
+            <wp:docPr id="1" name="Picture 1"/>
+            <wp:cNvGraphicFramePr>
+              <a:graphicFrameLocks xmlns:a="http://schemas.openxmlformats.org/drawingml/2006/main" noChangeAspect="1"/>
+            </wp:cNvGraphicFramePr>
+            <a:graphic xmlns:a="http://schemas.openxmlformats.org/drawingml/2006/main">
+              <a:graphicData uri="http://schemas.openxmlformats.org/drawingml/2006/picture">
+                <pic:pic xmlns:pic="http://schemas.openxmlformats.org/drawingml/2006/picture">
+                  <pic:nvPicPr>
+                    <pic:cNvPr id="0" name="Picture 1"/>
+                    <pic:cNvPicPr>
+                      <a:picLocks noChangeAspect="1" noChangeArrowheads="1"/>
+                    </pic:cNvPicPr>
+                  </pic:nvPicPr>
+                  <pic:blipFill>
+                    <a:blip r:embed="rId15">
+                      <a:extLst>
+                        <a:ext uri="{28A0092B-C50C-407E-A947-70E740481C1C}">
+                          <a14:useLocalDpi xmlns:a14="http://schemas.microsoft.com/office/drawing/2010/main" val="0"/>
+                        </a:ext>
+                      </a:extLst>
+                    </a:blip>
+                    <a:srcRect/>
+                    <a:stretch>
+                      <a:fillRect/>
+                    </a:stretch>
+                  </pic:blipFill>
+                  <pic:spPr bwMode="auto">
+                    <a:xfrm>
+                      <a:off x="0" y="0"/>
+                      <a:ext cx="4420800" cy="1443600"/>
+                    </a:xfrm>
+                    <a:prstGeom prst="rect">
+                      <a:avLst/>
+                    </a:prstGeom>
+                    <a:noFill/>
+                    <a:ln>
+                      <a:noFill/>
+                    </a:ln>
+                  </pic:spPr>
+                </pic:pic>
+              </a:graphicData>
+            </a:graphic>
+          </wp:inline>
+        </w:drawing>
+      </w:r>
+    </w:p>
+    <w:p>
+      <w:pPr>
+        <w:pStyle w:val="ListParagraph"/>
+        <w:numPr>
+          <w:ilvl w:val="0"/>
+          <w:numId w:val="48"/>
+        </w:numPr>
+      </w:pPr>
+      <w:r>
+        <w:t xml:space="preserve">A </w:t>
+      </w:r>
+      <w:r>
+        <w:rPr>
+          <w:b/>
+          <w:bCs/>
+        </w:rPr>
+        <w:t>one-to-one relationship</w:t>
+      </w:r>
+      <w:r>
+        <w:t>:</w:t>
+      </w:r>
+      <w:r>
+        <w:t xml:space="preserve"> a </w:t>
+      </w:r>
+      <w:r>
+        <w:rPr>
+          <w:b/>
+          <w:bCs/>
+        </w:rPr>
+        <w:t>Post</w:t>
+      </w:r>
+      <w:r>
+        <w:t xml:space="preserve"> can have one </w:t>
+      </w:r>
+      <w:proofErr w:type="spellStart"/>
+      <w:r>
+        <w:rPr>
+          <w:b/>
+          <w:bCs/>
+        </w:rPr>
+        <w:t>Post</w:t>
+      </w:r>
+      <w:r>
+        <w:rPr>
+          <w:b/>
+          <w:bCs/>
+        </w:rPr>
+        <w:t>Image</w:t>
+      </w:r>
+      <w:proofErr w:type="spellEnd"/>
+      <w:r>
+        <w:t>. In a class, it is also a reference property</w:t>
+      </w:r>
+      <w:r>
+        <w:t xml:space="preserve"> on each class, </w:t>
+      </w:r>
+      <w:r>
+        <w:rPr>
+          <w:b/>
+          <w:bCs/>
+        </w:rPr>
+        <w:t>Post</w:t>
+      </w:r>
+      <w:r>
+        <w:t xml:space="preserve"> and </w:t>
+      </w:r>
+      <w:proofErr w:type="spellStart"/>
+      <w:r>
+        <w:rPr>
+          <w:b/>
+          <w:bCs/>
+        </w:rPr>
+        <w:t>PostImage</w:t>
+      </w:r>
+      <w:proofErr w:type="spellEnd"/>
+      <w:r>
+        <w:t>:</w:t>
+      </w:r>
+    </w:p>
+    <w:p>
+      <w:pPr>
+        <w:jc w:val="center"/>
+      </w:pPr>
+      <w:r>
+        <w:rPr>
+          <w:noProof/>
+        </w:rPr>
+        <w:drawing>
+          <wp:inline distT="0" distB="0" distL="0" distR="0" wp14:anchorId="51398C12" wp14:editId="3C129EED">
+            <wp:extent cx="4417200" cy="1494000"/>
+            <wp:effectExtent l="0" t="0" r="2540" b="0"/>
+            <wp:docPr id="2" name="Picture 2"/>
+            <wp:cNvGraphicFramePr>
+              <a:graphicFrameLocks xmlns:a="http://schemas.openxmlformats.org/drawingml/2006/main" noChangeAspect="1"/>
+            </wp:cNvGraphicFramePr>
+            <a:graphic xmlns:a="http://schemas.openxmlformats.org/drawingml/2006/main">
+              <a:graphicData uri="http://schemas.openxmlformats.org/drawingml/2006/picture">
+                <pic:pic xmlns:pic="http://schemas.openxmlformats.org/drawingml/2006/picture">
+                  <pic:nvPicPr>
+                    <pic:cNvPr id="0" name="Picture 2"/>
+                    <pic:cNvPicPr>
+                      <a:picLocks noChangeAspect="1" noChangeArrowheads="1"/>
+                    </pic:cNvPicPr>
+                  </pic:nvPicPr>
+                  <pic:blipFill>
+                    <a:blip r:embed="rId16">
+                      <a:extLst>
+                        <a:ext uri="{28A0092B-C50C-407E-A947-70E740481C1C}">
+                          <a14:useLocalDpi xmlns:a14="http://schemas.microsoft.com/office/drawing/2010/main" val="0"/>
+                        </a:ext>
+                      </a:extLst>
+                    </a:blip>
+                    <a:srcRect/>
+                    <a:stretch>
+                      <a:fillRect/>
+                    </a:stretch>
+                  </pic:blipFill>
+                  <pic:spPr bwMode="auto">
+                    <a:xfrm>
+                      <a:off x="0" y="0"/>
+                      <a:ext cx="4417200" cy="1494000"/>
+                    </a:xfrm>
+                    <a:prstGeom prst="rect">
+                      <a:avLst/>
+                    </a:prstGeom>
+                    <a:noFill/>
+                    <a:ln>
+                      <a:noFill/>
+                    </a:ln>
+                  </pic:spPr>
+                </pic:pic>
+              </a:graphicData>
+            </a:graphic>
+          </wp:inline>
+        </w:drawing>
+      </w:r>
+    </w:p>
+    <w:p>
+      <w:pPr>
+        <w:pStyle w:val="ListParagraph"/>
+        <w:numPr>
+          <w:ilvl w:val="0"/>
+          <w:numId w:val="48"/>
+        </w:numPr>
+      </w:pPr>
+      <w:r>
+        <w:t xml:space="preserve">A </w:t>
+      </w:r>
+      <w:r>
+        <w:rPr>
+          <w:b/>
+          <w:bCs/>
+        </w:rPr>
+        <w:t>many-to-many</w:t>
+      </w:r>
+      <w:r>
+        <w:t xml:space="preserve"> relationship</w:t>
+      </w:r>
+      <w:r>
+        <w:t xml:space="preserve">: a </w:t>
+      </w:r>
+      <w:r>
+        <w:rPr>
+          <w:b/>
+          <w:bCs/>
+        </w:rPr>
+        <w:t>Post</w:t>
+      </w:r>
+      <w:r>
+        <w:t xml:space="preserve"> can have multiple </w:t>
+      </w:r>
+      <w:r>
+        <w:rPr>
+          <w:b/>
+          <w:bCs/>
+        </w:rPr>
+        <w:t>Tags</w:t>
+      </w:r>
+      <w:r>
+        <w:t xml:space="preserve"> and a </w:t>
+      </w:r>
+      <w:r>
+        <w:rPr>
+          <w:b/>
+          <w:bCs/>
+        </w:rPr>
+        <w:t>Tag</w:t>
+      </w:r>
+      <w:r>
+        <w:t xml:space="preserve"> can be associated with many </w:t>
+      </w:r>
+      <w:r>
+        <w:rPr>
+          <w:b/>
+          <w:bCs/>
+        </w:rPr>
+        <w:t>Posts</w:t>
+      </w:r>
+      <w:r>
+        <w:t>. Is represented by a collection</w:t>
+      </w:r>
+      <w:r>
+        <w:t xml:space="preserve"> on each class (</w:t>
+      </w:r>
+      <w:r>
+        <w:rPr>
+          <w:b/>
+          <w:bCs/>
+        </w:rPr>
+        <w:t>Post</w:t>
+      </w:r>
+      <w:r>
+        <w:t xml:space="preserve"> and </w:t>
+      </w:r>
+      <w:r>
+        <w:rPr>
+          <w:b/>
+          <w:bCs/>
+        </w:rPr>
+        <w:t>Tag</w:t>
+      </w:r>
+      <w:r>
+        <w:t>):</w:t>
+      </w:r>
+    </w:p>
+    <w:p>
+      <w:pPr>
+        <w:pStyle w:val="ListParagraph"/>
+        <w:jc w:val="center"/>
+      </w:pPr>
+      <w:r>
+        <w:rPr>
+          <w:noProof/>
+        </w:rPr>
+        <w:drawing>
+          <wp:inline distT="0" distB="0" distL="0" distR="0" wp14:anchorId="3F01B12B" wp14:editId="69CC98AC">
+            <wp:extent cx="4770000" cy="2894400"/>
+            <wp:effectExtent l="0" t="0" r="0" b="1270"/>
+            <wp:docPr id="5" name="Picture 5"/>
+            <wp:cNvGraphicFramePr>
+              <a:graphicFrameLocks xmlns:a="http://schemas.openxmlformats.org/drawingml/2006/main" noChangeAspect="1"/>
+            </wp:cNvGraphicFramePr>
+            <a:graphic xmlns:a="http://schemas.openxmlformats.org/drawingml/2006/main">
+              <a:graphicData uri="http://schemas.openxmlformats.org/drawingml/2006/picture">
+                <pic:pic xmlns:pic="http://schemas.openxmlformats.org/drawingml/2006/picture">
+                  <pic:nvPicPr>
+                    <pic:cNvPr id="0" name="Picture 4"/>
+                    <pic:cNvPicPr>
+                      <a:picLocks noChangeAspect="1" noChangeArrowheads="1"/>
+                    </pic:cNvPicPr>
+                  </pic:nvPicPr>
+                  <pic:blipFill>
+                    <a:blip r:embed="rId17">
+                      <a:extLst>
+                        <a:ext uri="{28A0092B-C50C-407E-A947-70E740481C1C}">
+                          <a14:useLocalDpi xmlns:a14="http://schemas.microsoft.com/office/drawing/2010/main" val="0"/>
+                        </a:ext>
+                      </a:extLst>
+                    </a:blip>
+                    <a:srcRect/>
+                    <a:stretch>
+                      <a:fillRect/>
+                    </a:stretch>
+                  </pic:blipFill>
+                  <pic:spPr bwMode="auto">
+                    <a:xfrm>
+                      <a:off x="0" y="0"/>
+                      <a:ext cx="4770000" cy="2894400"/>
+                    </a:xfrm>
+                    <a:prstGeom prst="rect">
+                      <a:avLst/>
+                    </a:prstGeom>
+                    <a:noFill/>
+                    <a:ln>
+                      <a:noFill/>
+                    </a:ln>
+                  </pic:spPr>
+                </pic:pic>
+              </a:graphicData>
+            </a:graphic>
+          </wp:inline>
+        </w:drawing>
+      </w:r>
+    </w:p>
+    <w:p>
+      <w:r>
+        <w:lastRenderedPageBreak/>
+        <w:t>I</w:t>
+      </w:r>
+      <w:r>
+        <w:t xml:space="preserve">n OOP, it can be one </w:t>
+      </w:r>
+      <w:r>
+        <w:t>either a property that targets another entity (for one-to-one or many-to-one relations) or a property that is an entity collection</w:t>
+      </w:r>
+      <w:r>
+        <w:t xml:space="preserve"> (for many-to-one and many-to-many).</w:t>
+      </w:r>
+      <w:r>
+        <w:t xml:space="preserve"> When we map these tables and relations to classes, we may end up with this:</w:t>
+      </w:r>
+    </w:p>
+    <w:p>
+      <w:pPr>
+        <w:jc w:val="center"/>
+      </w:pPr>
+      <w:r>
+        <w:rPr>
+          <w:noProof/>
+        </w:rPr>
+        <w:drawing>
+          <wp:inline distT="0" distB="0" distL="0" distR="0" wp14:anchorId="7B2D7C61" wp14:editId="45DF094A">
+            <wp:extent cx="5251450" cy="5501640"/>
+            <wp:effectExtent l="0" t="0" r="6350" b="3810"/>
+            <wp:docPr id="4" name="Picture 4"/>
+            <wp:cNvGraphicFramePr>
+              <a:graphicFrameLocks xmlns:a="http://schemas.openxmlformats.org/drawingml/2006/main" noChangeAspect="1"/>
+            </wp:cNvGraphicFramePr>
+            <a:graphic xmlns:a="http://schemas.openxmlformats.org/drawingml/2006/main">
+              <a:graphicData uri="http://schemas.openxmlformats.org/drawingml/2006/picture">
+                <pic:pic xmlns:pic="http://schemas.openxmlformats.org/drawingml/2006/picture">
+                  <pic:nvPicPr>
+                    <pic:cNvPr id="1" name=""/>
+                    <pic:cNvPicPr/>
+                  </pic:nvPicPr>
+                  <pic:blipFill>
+                    <a:blip r:embed="rId18"/>
+                    <a:stretch>
+                      <a:fillRect/>
+                    </a:stretch>
+                  </pic:blipFill>
+                  <pic:spPr>
+                    <a:xfrm>
+                      <a:off x="0" y="0"/>
+                      <a:ext cx="5251450" cy="5501640"/>
+                    </a:xfrm>
+                    <a:prstGeom prst="rect">
+                      <a:avLst/>
+                    </a:prstGeom>
+                  </pic:spPr>
+                </pic:pic>
+              </a:graphicData>
+            </a:graphic>
+          </wp:inline>
+        </w:drawing>
+      </w:r>
+    </w:p>
+    <w:p>
+      <w:r>
+        <w:t>Mind you, of course, that the mapping means that there is no direct connection between a table and the class’ name, or a column and a property</w:t>
+      </w:r>
+      <w:r>
+        <w:t xml:space="preserve">. Also </w:t>
+      </w:r>
+      <w:r>
+        <w:t>notice</w:t>
+      </w:r>
+      <w:r>
+        <w:t xml:space="preserve"> that for the many-to-many relation between Post and Tag, there is no need for a </w:t>
+      </w:r>
+      <w:r>
+        <w:t xml:space="preserve">class for the mapping table, </w:t>
+      </w:r>
+      <w:proofErr w:type="spellStart"/>
+      <w:r>
+        <w:rPr>
+          <w:b/>
+          <w:bCs/>
+        </w:rPr>
+        <w:t>PostTag</w:t>
+      </w:r>
+      <w:proofErr w:type="spellEnd"/>
+      <w:r>
+        <w:t>, in this example. The mapping tells what this class is and the ORM takes care of it for us.</w:t>
+      </w:r>
+    </w:p>
+    <w:p>
+      <w:pPr>
+        <w:pStyle w:val="H2-Heading"/>
+      </w:pPr>
+      <w:r>
+        <w:lastRenderedPageBreak/>
+        <w:t>Table Inheritance</w:t>
       </w:r>
     </w:p>
     <w:p>
       <w:pPr>
         <w:pStyle w:val="P-Regular"/>
+      </w:pPr>
+      <w:r>
+        <w:t>Not all relational databases support table inheritance, actually, most of them don’t</w:t>
+      </w:r>
+      <w:r>
+        <w:t>. But OOP is based on classes and inheritance, so ORMs had to find ways to represent inheritance</w:t>
+      </w:r>
+      <w:r>
+        <w:t>.</w:t>
+      </w:r>
+      <w:r>
+        <w:t xml:space="preserve"> </w:t>
+      </w:r>
+      <w:r>
+        <w:t>There are three ways to represent an inheritance:</w:t>
+      </w:r>
+    </w:p>
+    <w:p>
+      <w:pPr>
+        <w:pStyle w:val="P-Regular"/>
+        <w:numPr>
+          <w:ilvl w:val="0"/>
+          <w:numId w:val="48"/>
+        </w:numPr>
+      </w:pPr>
+      <w:r>
         <w:rPr>
-          <w:lang w:val="en-GB"/>
+          <w:b/>
+          <w:bCs/>
         </w:rPr>
-      </w:pPr>
+        <w:t>Single Table inheritance</w:t>
+      </w:r>
+      <w:r>
+        <w:t xml:space="preserve"> (also known as </w:t>
+      </w:r>
       <w:r>
         <w:rPr>
-          <w:lang w:val="en-GB"/>
+          <w:b/>
+          <w:bCs/>
         </w:rPr>
-        <w:t>TODO</w:t>
+        <w:t>Table Per Class Hierarchy</w:t>
+      </w:r>
+      <w:r>
+        <w:t xml:space="preserve">) is </w:t>
+      </w:r>
+      <w:r>
+        <w:t>when a single table is used for all columns of all the derived classes</w:t>
+      </w:r>
+      <w:r>
+        <w:t>. There must be a discriminator column that says, for each record, to which class it should be mapped</w:t>
+      </w:r>
+      <w:r>
+        <w:t>. It has both advantages and disadvantages: for once, it is easier to find all records, as only one table needs to be queried, but it means that the number of columns can possibly explode, as one adds more inherited classes to the model, and therefore more properties need to be mapped. Also, columns for all properties of the derived classes need to be nullable</w:t>
+      </w:r>
+      <w:r>
+        <w:t xml:space="preserve">, because they are not </w:t>
+      </w:r>
+      <w:r>
+        <w:t>part of</w:t>
+      </w:r>
+      <w:r>
+        <w:t xml:space="preserve"> all </w:t>
+      </w:r>
+      <w:r>
+        <w:t>of them</w:t>
+      </w:r>
+      <w:r>
+        <w:t>:</w:t>
+      </w:r>
+    </w:p>
+    <w:p>
+      <w:pPr>
+        <w:pStyle w:val="P-Regular"/>
+        <w:ind w:left="720"/>
+        <w:jc w:val="center"/>
+      </w:pPr>
+      <w:r>
+        <w:rPr>
+          <w:noProof/>
+        </w:rPr>
+        <w:drawing>
+          <wp:inline distT="0" distB="0" distL="0" distR="0" wp14:anchorId="7E559061" wp14:editId="587C6401">
+            <wp:extent cx="2408400" cy="1965600"/>
+            <wp:effectExtent l="0" t="0" r="0" b="0"/>
+            <wp:docPr id="8" name="Picture 8"/>
+            <wp:cNvGraphicFramePr>
+              <a:graphicFrameLocks xmlns:a="http://schemas.openxmlformats.org/drawingml/2006/main" noChangeAspect="1"/>
+            </wp:cNvGraphicFramePr>
+            <a:graphic xmlns:a="http://schemas.openxmlformats.org/drawingml/2006/main">
+              <a:graphicData uri="http://schemas.openxmlformats.org/drawingml/2006/picture">
+                <pic:pic xmlns:pic="http://schemas.openxmlformats.org/drawingml/2006/picture">
+                  <pic:nvPicPr>
+                    <pic:cNvPr id="1" name=""/>
+                    <pic:cNvPicPr/>
+                  </pic:nvPicPr>
+                  <pic:blipFill>
+                    <a:blip r:embed="rId19"/>
+                    <a:stretch>
+                      <a:fillRect/>
+                    </a:stretch>
+                  </pic:blipFill>
+                  <pic:spPr>
+                    <a:xfrm>
+                      <a:off x="0" y="0"/>
+                      <a:ext cx="2408400" cy="1965600"/>
+                    </a:xfrm>
+                    <a:prstGeom prst="rect">
+                      <a:avLst/>
+                    </a:prstGeom>
+                  </pic:spPr>
+                </pic:pic>
+              </a:graphicData>
+            </a:graphic>
+          </wp:inline>
+        </w:drawing>
+      </w:r>
+    </w:p>
+    <w:p>
+      <w:pPr>
+        <w:pStyle w:val="P-Regular"/>
+        <w:numPr>
+          <w:ilvl w:val="0"/>
+          <w:numId w:val="48"/>
+        </w:numPr>
+      </w:pPr>
+      <w:r>
+        <w:rPr>
+          <w:b/>
+          <w:bCs/>
+        </w:rPr>
+        <w:t>Class Table Inheritance</w:t>
+      </w:r>
+      <w:r>
+        <w:t xml:space="preserve"> (also </w:t>
+      </w:r>
+      <w:r>
+        <w:rPr>
+          <w:b/>
+          <w:bCs/>
+        </w:rPr>
+        <w:t>Table Per Subclass</w:t>
+      </w:r>
+      <w:r>
+        <w:t>)</w:t>
+      </w:r>
+      <w:r>
+        <w:t xml:space="preserve">: there is a table for the base class, where all of its properties are stored, and one for each subclass, the primary key is </w:t>
+      </w:r>
+      <w:r>
+        <w:t>shared by them</w:t>
+      </w:r>
+      <w:r>
+        <w:t xml:space="preserve">. It means that there is a need to query more than one </w:t>
+      </w:r>
+      <w:r>
+        <w:t>table, and its records joined, and, for inserts and updates, there is also the need to update many tables</w:t>
+      </w:r>
+      <w:r>
+        <w:t>:</w:t>
+      </w:r>
+    </w:p>
+    <w:p>
+      <w:pPr>
+        <w:pStyle w:val="P-Regular"/>
+        <w:ind w:left="720"/>
+        <w:jc w:val="center"/>
+      </w:pPr>
+      <w:r>
+        <w:rPr>
+          <w:noProof/>
+        </w:rPr>
+        <w:lastRenderedPageBreak/>
+        <w:drawing>
+          <wp:inline distT="0" distB="0" distL="0" distR="0" wp14:anchorId="5E965FD8" wp14:editId="26A55756">
+            <wp:extent cx="5251450" cy="3552190"/>
+            <wp:effectExtent l="0" t="0" r="6350" b="0"/>
+            <wp:docPr id="6" name="Picture 6"/>
+            <wp:cNvGraphicFramePr>
+              <a:graphicFrameLocks xmlns:a="http://schemas.openxmlformats.org/drawingml/2006/main" noChangeAspect="1"/>
+            </wp:cNvGraphicFramePr>
+            <a:graphic xmlns:a="http://schemas.openxmlformats.org/drawingml/2006/main">
+              <a:graphicData uri="http://schemas.openxmlformats.org/drawingml/2006/picture">
+                <pic:pic xmlns:pic="http://schemas.openxmlformats.org/drawingml/2006/picture">
+                  <pic:nvPicPr>
+                    <pic:cNvPr id="1" name=""/>
+                    <pic:cNvPicPr/>
+                  </pic:nvPicPr>
+                  <pic:blipFill>
+                    <a:blip r:embed="rId20"/>
+                    <a:stretch>
+                      <a:fillRect/>
+                    </a:stretch>
+                  </pic:blipFill>
+                  <pic:spPr>
+                    <a:xfrm>
+                      <a:off x="0" y="0"/>
+                      <a:ext cx="5251450" cy="3552190"/>
+                    </a:xfrm>
+                    <a:prstGeom prst="rect">
+                      <a:avLst/>
+                    </a:prstGeom>
+                  </pic:spPr>
+                </pic:pic>
+              </a:graphicData>
+            </a:graphic>
+          </wp:inline>
+        </w:drawing>
+      </w:r>
+    </w:p>
+    <w:p>
+      <w:pPr>
+        <w:pStyle w:val="P-Regular"/>
+        <w:numPr>
+          <w:ilvl w:val="0"/>
+          <w:numId w:val="48"/>
+        </w:numPr>
+      </w:pPr>
+      <w:r>
+        <w:rPr>
+          <w:b/>
+          <w:bCs/>
+        </w:rPr>
+        <w:t>Concrete Table Inheritance</w:t>
+      </w:r>
+      <w:r>
+        <w:t xml:space="preserve"> (</w:t>
+      </w:r>
+      <w:r>
+        <w:rPr>
+          <w:b/>
+          <w:bCs/>
+        </w:rPr>
+        <w:t>Table Per Concrete Class</w:t>
+      </w:r>
+      <w:r>
+        <w:t xml:space="preserve">): each </w:t>
+      </w:r>
+      <w:r>
+        <w:t>subclass maps to its own unique table. For querying from a base class, there is the need to query all of them, to find the right one.</w:t>
+      </w:r>
+      <w:r>
+        <w:t xml:space="preserve"> Care needs to be taken to prevent duplicate primary keys on each of these tables</w:t>
+      </w:r>
+      <w:r>
+        <w:t>:</w:t>
+      </w:r>
+    </w:p>
+    <w:p>
+      <w:pPr>
+        <w:pStyle w:val="P-Regular"/>
+        <w:ind w:left="720"/>
+        <w:jc w:val="center"/>
+        <w:rPr>
+          <w:b/>
+          <w:bCs/>
+        </w:rPr>
+      </w:pPr>
+      <w:r>
+        <w:rPr>
+          <w:noProof/>
+        </w:rPr>
+        <w:drawing>
+          <wp:inline distT="0" distB="0" distL="0" distR="0" wp14:anchorId="298507C1" wp14:editId="6F7FE952">
+            <wp:extent cx="5251450" cy="1809115"/>
+            <wp:effectExtent l="0" t="0" r="6350" b="635"/>
+            <wp:docPr id="7" name="Picture 7"/>
+            <wp:cNvGraphicFramePr>
+              <a:graphicFrameLocks xmlns:a="http://schemas.openxmlformats.org/drawingml/2006/main" noChangeAspect="1"/>
+            </wp:cNvGraphicFramePr>
+            <a:graphic xmlns:a="http://schemas.openxmlformats.org/drawingml/2006/main">
+              <a:graphicData uri="http://schemas.openxmlformats.org/drawingml/2006/picture">
+                <pic:pic xmlns:pic="http://schemas.openxmlformats.org/drawingml/2006/picture">
+                  <pic:nvPicPr>
+                    <pic:cNvPr id="1" name=""/>
+                    <pic:cNvPicPr/>
+                  </pic:nvPicPr>
+                  <pic:blipFill>
+                    <a:blip r:embed="rId21"/>
+                    <a:stretch>
+                      <a:fillRect/>
+                    </a:stretch>
+                  </pic:blipFill>
+                  <pic:spPr>
+                    <a:xfrm>
+                      <a:off x="0" y="0"/>
+                      <a:ext cx="5251450" cy="1809115"/>
+                    </a:xfrm>
+                    <a:prstGeom prst="rect">
+                      <a:avLst/>
+                    </a:prstGeom>
+                  </pic:spPr>
+                </pic:pic>
+              </a:graphicData>
+            </a:graphic>
+          </wp:inline>
+        </w:drawing>
+      </w:r>
+    </w:p>
+    <w:p>
+      <w:pPr>
+        <w:pStyle w:val="P-Regular"/>
+      </w:pPr>
+      <w:r>
+        <w:t>Depending on what we want, we may choose one or the other. Right now, EF Core only supports the first two, Concrete Table Inheritance is not supported.</w:t>
       </w:r>
     </w:p>
     <w:p>
       <w:pPr>
         <w:pStyle w:val="H2-Heading"/>
+      </w:pPr>
+      <w:r>
+        <w:lastRenderedPageBreak/>
+        <w:t>Hydration and Dehydration</w:t>
+      </w:r>
+    </w:p>
+    <w:p>
+      <w:r>
+        <w:t xml:space="preserve">By hydration we mean the process by which a </w:t>
+      </w:r>
+      <w:r>
+        <w:t>record’s values is assigned to a class’ properties, and dehydration is exactly the opposite, e.g., taking a class’ properties and turning them into records to insert or update. The hydration and dehydration process, of course, makes use of the mapping.</w:t>
+      </w:r>
+    </w:p>
+    <w:p>
+      <w:pPr>
+        <w:pStyle w:val="H2-Heading"/>
+      </w:pPr>
+      <w:r>
+        <w:t>Key Generation</w:t>
+      </w:r>
+    </w:p>
+    <w:p>
+      <w:r>
+        <w:t xml:space="preserve">Key generation is the process by which a primary key for a record is generated. There are pre-insert and post-insert </w:t>
+      </w:r>
+      <w:r>
+        <w:t xml:space="preserve">generators, for example, SQL Server and MySQL have identity or auto-increment columns, whose value is only known after a record is </w:t>
+      </w:r>
+      <w:r>
+        <w:t>inserted. Other databases, like Oracle, SQL Server and PostgreSQL, have sequences, which are also only known after an insert. But there are other options for generating primary key values, such as:</w:t>
+      </w:r>
+    </w:p>
+    <w:p>
+      <w:pPr>
+        <w:pStyle w:val="ListParagraph"/>
+        <w:numPr>
+          <w:ilvl w:val="0"/>
+          <w:numId w:val="48"/>
+        </w:numPr>
+      </w:pPr>
+      <w:r>
+        <w:t>GUIDs</w:t>
+      </w:r>
+    </w:p>
+    <w:p>
+      <w:pPr>
+        <w:pStyle w:val="ListParagraph"/>
+        <w:numPr>
+          <w:ilvl w:val="0"/>
+          <w:numId w:val="48"/>
+        </w:numPr>
+      </w:pPr>
+      <w:r>
+        <w:t>Timestamps</w:t>
+      </w:r>
+    </w:p>
+    <w:p>
+      <w:pPr>
+        <w:pStyle w:val="ListParagraph"/>
+        <w:numPr>
+          <w:ilvl w:val="0"/>
+          <w:numId w:val="48"/>
+        </w:numPr>
+      </w:pPr>
+      <w:r>
+        <w:t>The Hi/Lo algorithm</w:t>
+      </w:r>
+    </w:p>
+    <w:p>
+      <w:pPr>
+        <w:pStyle w:val="ListParagraph"/>
+        <w:numPr>
+          <w:ilvl w:val="0"/>
+          <w:numId w:val="48"/>
+        </w:numPr>
+      </w:pPr>
+      <w:r>
+        <w:t>Manually assigned keys (normally should be avoided)</w:t>
+      </w:r>
+    </w:p>
+    <w:p>
+      <w:r>
+        <w:t xml:space="preserve">Not all ORMs support all of these generators, but usually all of them support the Hi/Lo algorithm. This is a very efficient algorithm for generating </w:t>
+      </w:r>
+      <w:r>
+        <w:t>primary keys which are known in advance and thus allow scenarios such as batching.</w:t>
+      </w:r>
+    </w:p>
+    <w:p>
+      <w:pPr>
+        <w:pStyle w:val="H2-Heading"/>
+      </w:pPr>
+      <w:r>
+        <w:t>Change Tracking</w:t>
+      </w:r>
+    </w:p>
+    <w:p>
+      <w:pPr>
+        <w:pStyle w:val="P-Regular"/>
+      </w:pPr>
+      <w:r>
+        <w:t xml:space="preserve">When a record is loaded from a database and a POCO class is </w:t>
+      </w:r>
+      <w:r>
+        <w:t xml:space="preserve">instantiated and </w:t>
+      </w:r>
+      <w:r>
+        <w:t xml:space="preserve">hydrated. The ORM then takes a snapshot of the initial values and keeps them in its </w:t>
+      </w:r>
+      <w:r>
+        <w:t>first level cache</w:t>
+      </w:r>
+      <w:r>
+        <w:t>.</w:t>
+      </w:r>
+      <w:r>
+        <w:t xml:space="preserve"> When we ask the ORM to persist the data, it will compare, for each entity that it is tracking, </w:t>
+      </w:r>
+      <w:r>
+        <w:t>all</w:t>
+      </w:r>
+      <w:r>
+        <w:t xml:space="preserve"> its properties</w:t>
+      </w:r>
+      <w:r>
+        <w:t xml:space="preserve"> against the original value, and will persist only those that have changed.</w:t>
+      </w:r>
+    </w:p>
+    <w:p>
+      <w:pPr>
+        <w:pStyle w:val="H2-Heading"/>
+      </w:pPr>
+      <w:r>
+        <w:t>Query Options</w:t>
+      </w:r>
+    </w:p>
+    <w:p>
+      <w:pPr>
+        <w:pStyle w:val="P-Regular"/>
+      </w:pPr>
+      <w:r>
+        <w:t>.NET ORMs have generally different query options.</w:t>
+      </w:r>
+      <w:r>
+        <w:t xml:space="preserve"> LINQ is, of course, the common one and the one that is normally used, because it is strongly typed. ORMs usually also support plain SQL</w:t>
+      </w:r>
+      <w:r>
+        <w:t>, which is useful for scenarios that are not supported by LINQ</w:t>
+      </w:r>
+      <w:r>
+        <w:t xml:space="preserve">. Some ORMs also support other proprietary query options: for example, NHibernate has Hibernate Query Language (HQL), </w:t>
+      </w:r>
+      <w:r>
+        <w:t xml:space="preserve">similar to </w:t>
+      </w:r>
+      <w:r>
+        <w:t>a</w:t>
+      </w:r>
+      <w:r>
+        <w:t xml:space="preserve">n object-oriented SQL, Criteria API (a </w:t>
+      </w:r>
+      <w:r>
         <w:rPr>
-          <w:lang w:val="en-GB"/>
+          <w:b/>
+          <w:bCs/>
         </w:rPr>
-      </w:pPr>
+        <w:t>Query Object</w:t>
+      </w:r>
+      <w:r>
+        <w:t xml:space="preserve"> implementation) and </w:t>
+      </w:r>
+      <w:proofErr w:type="spellStart"/>
+      <w:r>
+        <w:t>QueryOver</w:t>
+      </w:r>
+      <w:proofErr w:type="spellEnd"/>
+      <w:r>
+        <w:t xml:space="preserve"> (Criteria API with LINQ expressions).</w:t>
+      </w:r>
+    </w:p>
+    <w:p>
+      <w:pPr>
+        <w:pStyle w:val="P-Regular"/>
+      </w:pPr>
+      <w:r>
+        <w:t>I</w:t>
+      </w:r>
+      <w:r>
+        <w:t>t is</w:t>
+      </w:r>
+      <w:r>
+        <w:t xml:space="preserve"> always</w:t>
+      </w:r>
+      <w:r>
+        <w:t xml:space="preserve"> possible to query by an identi</w:t>
+      </w:r>
+      <w:r>
+        <w:t>t</w:t>
+      </w:r>
+      <w:r>
+        <w:t>y value (a primary key in a relational database) or by some criteria.</w:t>
+      </w:r>
+      <w:r>
+        <w:t xml:space="preserve"> Some query options allow creating queries dynamically.</w:t>
+      </w:r>
+    </w:p>
+    <w:p>
+      <w:pPr>
+        <w:pStyle w:val="H2-Heading"/>
+      </w:pPr>
+      <w:r>
+        <w:lastRenderedPageBreak/>
+        <w:t>Batching</w:t>
+      </w:r>
+    </w:p>
+    <w:p>
+      <w:r>
+        <w:t>Batching is the process by which multiple queries or modifications are combined together and issued at once.</w:t>
+      </w:r>
+      <w:r>
+        <w:t xml:space="preserve"> This greatly improves the performance, but is not supported by all database engines and ORMs.</w:t>
+      </w:r>
+    </w:p>
+    <w:p>
+      <w:pPr>
+        <w:pStyle w:val="H2-Heading"/>
+      </w:pPr>
+      <w:r>
+        <w:t>Lazy Loading</w:t>
+      </w:r>
+    </w:p>
+    <w:p>
+      <w:pPr>
+        <w:pStyle w:val="P-Regular"/>
+      </w:pPr>
+      <w:r>
+        <w:t>Reference and collection properties</w:t>
+      </w:r>
+      <w:r>
+        <w:t xml:space="preserve"> in an entity</w:t>
+      </w:r>
+      <w:r>
+        <w:t xml:space="preserve"> </w:t>
+      </w:r>
+      <w:r>
+        <w:t xml:space="preserve">represent </w:t>
+      </w:r>
+      <w:r>
+        <w:t xml:space="preserve">foreign keys to other tables. When loading </w:t>
+      </w:r>
+      <w:r>
+        <w:t>a</w:t>
+      </w:r>
+      <w:r>
+        <w:t xml:space="preserve"> root entity</w:t>
+      </w:r>
+      <w:r>
+        <w:t>, we may, or may not, want all of its related entities to be loaded altogether.</w:t>
+      </w:r>
+      <w:r>
+        <w:t xml:space="preserve"> Of course, this could mean loading the all database at once, which is seldom wh</w:t>
+      </w:r>
+      <w:r>
+        <w:t>at we want. For this ORMs introduced lazy loading: the records associated with a reference or collection property are only loaded if and when they are actually accessed in the code.</w:t>
+      </w:r>
+      <w:r>
+        <w:t xml:space="preserve"> This is usually useful, but can result in some problems, like, for example, when the connection to the database is closed, or when</w:t>
+      </w:r>
+      <w:r>
+        <w:t xml:space="preserve"> traversing a collection of entities and having an additional query for each one of them (the infamous </w:t>
+      </w:r>
       <w:r>
         <w:rPr>
-          <w:lang w:val="en-GB"/>
+          <w:b/>
+          <w:bCs/>
         </w:rPr>
-        <w:t>Entities and Value Types</w:t>
+        <w:t>SELECT N + 1</w:t>
+      </w:r>
+      <w:r>
+        <w:t xml:space="preserve"> problem).</w:t>
+      </w:r>
+    </w:p>
+    <w:p>
+      <w:pPr>
+        <w:pStyle w:val="H2-Heading"/>
+      </w:pPr>
+      <w:r>
+        <w:t>Transaction Management</w:t>
       </w:r>
     </w:p>
     <w:p>
       <w:pPr>
         <w:pStyle w:val="P-Regular"/>
+      </w:pPr>
+      <w:r>
+        <w:t xml:space="preserve">ORMs have the concept of </w:t>
+      </w:r>
+      <w:r>
         <w:rPr>
-          <w:lang w:val="en-GB"/>
+          <w:b/>
+          <w:bCs/>
         </w:rPr>
-      </w:pPr>
+        <w:t>Unit of Work</w:t>
+      </w:r>
+      <w:r>
+        <w:t>. What it means is, when the ORM is about to persist a graph of</w:t>
+      </w:r>
+      <w:r>
+        <w:t xml:space="preserve"> entities, it must either succeed or fail all of the operations – a transaction.</w:t>
+      </w:r>
+    </w:p>
+    <w:p>
+      <w:pPr>
+        <w:pStyle w:val="P-Regular"/>
+      </w:pPr>
+      <w:r>
+        <w:t>ORMs may create a transaction by themselves when there are many entities to update, or there may be a need to create one ourselves</w:t>
+      </w:r>
+      <w:r>
+        <w:t>; in this case, the ORM automatically makes use of it.</w:t>
+      </w:r>
+    </w:p>
+    <w:p>
+      <w:pPr>
+        <w:pStyle w:val="H2-Heading"/>
+      </w:pPr>
+      <w:r>
+        <w:t>First and Second Level Caches</w:t>
+      </w:r>
+    </w:p>
+    <w:p>
+      <w:pPr>
+        <w:pStyle w:val="P-Regular"/>
+      </w:pPr>
+      <w:r>
+        <w:t xml:space="preserve">When an object is loaded from a database and a class is instantiated and hydrated, it is kept in local storage: the </w:t>
+      </w:r>
       <w:r>
         <w:rPr>
-          <w:lang w:val="en-GB"/>
+          <w:b/>
+          <w:bCs/>
         </w:rPr>
-        <w:t>TODO</w:t>
+        <w:t>Identity Map</w:t>
+      </w:r>
+      <w:r>
+        <w:t xml:space="preserve">, or </w:t>
+      </w:r>
+      <w:r>
+        <w:rPr>
+          <w:b/>
+          <w:bCs/>
+        </w:rPr>
+        <w:t>First Level Cache</w:t>
+      </w:r>
+      <w:r>
+        <w:t xml:space="preserve">. This is per type, and it associates a specific key with an </w:t>
+      </w:r>
+      <w:r>
+        <w:t>instance. Instances kept in the first level cache are subject to change tracking.</w:t>
+      </w:r>
+    </w:p>
+    <w:p>
+      <w:pPr>
+        <w:pStyle w:val="P-Regular"/>
+      </w:pPr>
+      <w:r>
+        <w:t>First Level Cache is stored in the process’ memory, and is scoped to a session, which means that it is not useful outside the originating session.</w:t>
+      </w:r>
+      <w:r>
+        <w:t xml:space="preserve"> While this is usually what we want, we may also want to share</w:t>
+      </w:r>
+      <w:r>
+        <w:t xml:space="preserve"> this cache between sessions, including potentially across machines. This is where the </w:t>
+      </w:r>
+      <w:r>
+        <w:rPr>
+          <w:b/>
+          <w:bCs/>
+        </w:rPr>
+        <w:t>Second Level Cache</w:t>
+      </w:r>
+      <w:r>
+        <w:t xml:space="preserve"> makes its entry: usually a place to store less-changing entities</w:t>
+      </w:r>
+      <w:r>
+        <w:t>, like reference data, so that it does not need to be constantly retrieved from the database.</w:t>
+      </w:r>
+      <w:r>
+        <w:t xml:space="preserve"> ORMs normally support Second Level Cache through extensions and external services, such as </w:t>
+      </w:r>
+      <w:r>
+        <w:rPr>
+          <w:b/>
+          <w:bCs/>
+        </w:rPr>
+        <w:t>Memcached</w:t>
+      </w:r>
+      <w:r>
+        <w:t xml:space="preserve"> or </w:t>
+      </w:r>
+      <w:r>
+        <w:rPr>
+          <w:b/>
+          <w:bCs/>
+        </w:rPr>
+        <w:t>Redis</w:t>
+      </w:r>
+      <w:r>
+        <w:t>.</w:t>
       </w:r>
     </w:p>
     <w:p>
       <w:pPr>
         <w:pStyle w:val="H2-Heading"/>
+      </w:pPr>
+      <w:r>
+        <w:lastRenderedPageBreak/>
+        <w:t>Session</w:t>
+      </w:r>
+    </w:p>
+    <w:p>
+      <w:r>
+        <w:t>A session encapsulates a database connection</w:t>
+      </w:r>
+      <w:r>
+        <w:t>, but this doesn’t mean that a session is permanently connected.</w:t>
+      </w:r>
+      <w:r>
+        <w:t xml:space="preserve"> The session manages the connection, opening and closing it as needed.</w:t>
+      </w:r>
+      <w:r>
+        <w:t xml:space="preserve"> </w:t>
+      </w:r>
+      <w:r>
+        <w:t>A session needs to be properly disposed</w:t>
+      </w:r>
+      <w:r>
+        <w:t>, which means all resources used by it are freed</w:t>
+      </w:r>
+      <w:r>
+        <w:t>.</w:t>
+      </w:r>
+      <w:r>
+        <w:t xml:space="preserve"> </w:t>
+      </w:r>
+      <w:r>
+        <w:t>Entities loaded from a session are considered disconnected when the session is disposed of.</w:t>
+      </w:r>
+      <w:r>
+        <w:t xml:space="preserve"> </w:t>
+      </w:r>
+    </w:p>
+    <w:p>
+      <w:pPr>
+        <w:pStyle w:val="H2-Heading"/>
+      </w:pPr>
+      <w:r>
+        <w:t>Generating and Updating the Database</w:t>
+      </w:r>
+    </w:p>
+    <w:p>
+      <w:pPr>
+        <w:pStyle w:val="P-Regular"/>
+      </w:pPr>
+      <w:r>
+        <w:t>From the mappings, the ORM knows very well what the database looks like, which means that it can generate it from scratch or make changes to it as the OOP model changes (new classes or new properties added</w:t>
+      </w:r>
+      <w:r>
+        <w:t>, for example).</w:t>
+      </w:r>
+      <w:r>
+        <w:t xml:space="preserve"> Some ORMs, like Entity Framework Core, have migrations, which means that each individual change to the model can be scripted and applied at any given time.</w:t>
+      </w:r>
+    </w:p>
+    <w:p>
+      <w:pPr>
+        <w:pStyle w:val="H2-Heading"/>
+      </w:pPr>
+      <w:r>
+        <w:t>References</w:t>
+      </w:r>
+    </w:p>
+    <w:p>
+      <w:r>
+        <w:t xml:space="preserve">For additional information, please refer to Martin Fowler’s </w:t>
+      </w:r>
+      <w:r>
         <w:rPr>
-          <w:lang w:val="en-GB"/>
+          <w:b/>
+          <w:bCs/>
         </w:rPr>
-      </w:pPr>
+        <w:t>Patterns of Enterprise Application Architecture</w:t>
+      </w:r>
+      <w:r>
+        <w:t>.</w:t>
+      </w:r>
+    </w:p>
+    <w:p>
+      <w:pPr>
+        <w:pStyle w:val="H1-Section"/>
+      </w:pPr>
+      <w:r>
+        <w:t>ORMs versus Micro ORMs</w:t>
+      </w:r>
+    </w:p>
+    <w:p>
+      <w:pPr>
+        <w:pStyle w:val="P-Regular"/>
+      </w:pPr>
+      <w:r>
+        <w:t>We talked about the many typical services offered by an ORM</w:t>
+      </w:r>
+      <w:r>
+        <w:t>; usually, Micro ORMs don’t offer any of these, as they are just small layers on top of a connection (</w:t>
+      </w:r>
       <w:r>
         <w:rPr>
-          <w:lang w:val="en-GB"/>
+          <w:b/>
+          <w:bCs/>
         </w:rPr>
-        <w:t>Mappings</w:t>
+        <w:t>ADO.NET</w:t>
+      </w:r>
+      <w:r>
+        <w:t>).</w:t>
+      </w:r>
+      <w:r>
+        <w:t xml:space="preserve"> This just means that Micro ORMs are considerably simpler, and possibly faster, than their </w:t>
+      </w:r>
+      <w:r>
+        <w:t>siblings, but demand more work from us.</w:t>
       </w:r>
     </w:p>
     <w:p>
       <w:pPr>
         <w:pStyle w:val="P-Regular"/>
-        <w:rPr>
-          <w:lang w:val="en-GB"/>
-        </w:rPr>
-      </w:pPr>
-      <w:r>
-        <w:rPr>
-          <w:lang w:val="en-GB"/>
-        </w:rPr>
-        <w:t>TODO</w:t>
-      </w:r>
-    </w:p>
-    <w:p>
-      <w:pPr>
-        <w:pStyle w:val="H2-Heading"/>
-        <w:rPr>
-          <w:lang w:val="en-GB"/>
-        </w:rPr>
-      </w:pPr>
-      <w:r>
-        <w:rPr>
-          <w:lang w:val="en-GB"/>
-        </w:rPr>
-        <w:t>Relations</w:t>
-      </w:r>
-    </w:p>
-    <w:p>
-      <w:pPr>
-        <w:rPr>
-          <w:lang w:val="en-GB"/>
-        </w:rPr>
-      </w:pPr>
-      <w:r>
-        <w:rPr>
-          <w:lang w:val="en-GB"/>
-        </w:rPr>
-        <w:t>TODO</w:t>
+      </w:pPr>
+      <w:r>
+        <w:t xml:space="preserve">Usually Micro ORMs support SQL and perhaps LINQ for querying and </w:t>
+      </w:r>
+      <w:r>
+        <w:t>can instantiate and hydrate/dehydrate classes, but they provide no mapping capabilities.</w:t>
+      </w:r>
+    </w:p>
+    <w:p>
+      <w:pPr>
+        <w:pStyle w:val="H1-Chapter"/>
+      </w:pPr>
+      <w:r>
+        <w:t>Conclusion</w:t>
+      </w:r>
+    </w:p>
+    <w:p>
+      <w:pPr>
+        <w:pStyle w:val="P-Regular"/>
+      </w:pPr>
+      <w:r>
+        <w:t>In this chapter we introduced the core concepts around ORMs and Micro ORMs.</w:t>
+      </w:r>
+      <w:r>
+        <w:t xml:space="preserve"> </w:t>
+      </w:r>
+      <w:r>
+        <w:t xml:space="preserve">This </w:t>
+      </w:r>
+      <w:r>
+        <w:t>was</w:t>
+      </w:r>
+      <w:r>
+        <w:t xml:space="preserve"> in no means a thorough explanation, but in the course of the next chapters we will look at each of them in detail</w:t>
+      </w:r>
+      <w:r>
+        <w:t xml:space="preserve"> </w:t>
+      </w:r>
+      <w:r>
+        <w:t>and explain how they are used in both EF Core and N</w:t>
+      </w:r>
+      <w:r>
+        <w:t>H</w:t>
+      </w:r>
+      <w:r>
+        <w:t>ibernate.</w:t>
+      </w:r>
+      <w:r>
+        <w:t xml:space="preserve"> </w:t>
+      </w:r>
+      <w:r>
+        <w:t>We shall</w:t>
+      </w:r>
+      <w:r>
+        <w:t xml:space="preserve"> start</w:t>
+      </w:r>
+      <w:r>
+        <w:t xml:space="preserve"> our journey by looking at </w:t>
       </w:r>
       <w:bookmarkStart w:id="0" w:name="_GoBack"/>
       <w:bookmarkEnd w:id="0"/>
-    </w:p>
-    <w:p>
-      <w:pPr>
-        <w:pStyle w:val="H2-Heading"/>
-        <w:rPr>
-          <w:lang w:val="en-GB"/>
-        </w:rPr>
-      </w:pPr>
-      <w:r>
-        <w:rPr>
-          <w:lang w:val="en-GB"/>
-        </w:rPr>
-        <w:t>Table Inheritance</w:t>
-      </w:r>
-    </w:p>
-    <w:p>
-      <w:pPr>
-        <w:pStyle w:val="P-Regular"/>
-        <w:rPr>
-          <w:lang w:val="en-GB"/>
-        </w:rPr>
-      </w:pPr>
-      <w:r>
-        <w:rPr>
-          <w:lang w:val="en-GB"/>
-        </w:rPr>
-        <w:t>TODO</w:t>
-      </w:r>
-    </w:p>
-    <w:p>
-      <w:pPr>
-        <w:pStyle w:val="H2-Heading"/>
-        <w:rPr>
-          <w:lang w:val="en-GB"/>
-        </w:rPr>
-      </w:pPr>
-      <w:r>
-        <w:rPr>
-          <w:lang w:val="en-GB"/>
-        </w:rPr>
-        <w:t>Change Tracking</w:t>
-      </w:r>
-    </w:p>
-    <w:p>
-      <w:pPr>
-        <w:pStyle w:val="P-Regular"/>
-        <w:rPr>
-          <w:lang w:val="en-GB"/>
-        </w:rPr>
-      </w:pPr>
-      <w:r>
-        <w:rPr>
-          <w:lang w:val="en-GB"/>
-        </w:rPr>
-        <w:t>TODO</w:t>
-      </w:r>
-    </w:p>
-    <w:p>
-      <w:pPr>
-        <w:pStyle w:val="H2-Heading"/>
-        <w:rPr>
-          <w:lang w:val="en-GB"/>
-        </w:rPr>
-      </w:pPr>
-      <w:r>
-        <w:rPr>
-          <w:lang w:val="en-GB"/>
-        </w:rPr>
-        <w:t>Query Options</w:t>
-      </w:r>
-    </w:p>
-    <w:p>
-      <w:pPr>
-        <w:pStyle w:val="P-Regular"/>
-        <w:rPr>
-          <w:lang w:val="en-GB"/>
-        </w:rPr>
-      </w:pPr>
-      <w:r>
-        <w:rPr>
-          <w:lang w:val="en-GB"/>
-        </w:rPr>
-        <w:t>TODO</w:t>
-      </w:r>
-    </w:p>
-    <w:p>
-      <w:pPr>
-        <w:pStyle w:val="H2-Heading"/>
-        <w:rPr>
-          <w:lang w:val="en-GB"/>
-        </w:rPr>
-      </w:pPr>
-      <w:r>
-        <w:rPr>
-          <w:lang w:val="en-GB"/>
-        </w:rPr>
-        <w:t>Lazy Loading</w:t>
-      </w:r>
-    </w:p>
-    <w:p>
-      <w:pPr>
-        <w:pStyle w:val="P-Regular"/>
-        <w:rPr>
-          <w:lang w:val="en-GB"/>
-        </w:rPr>
-      </w:pPr>
-      <w:r>
-        <w:rPr>
-          <w:lang w:val="en-GB"/>
-        </w:rPr>
-        <w:t>TODO</w:t>
-      </w:r>
-    </w:p>
-    <w:p>
-      <w:pPr>
-        <w:pStyle w:val="H2-Heading"/>
-        <w:rPr>
-          <w:lang w:val="en-GB"/>
-        </w:rPr>
-      </w:pPr>
-      <w:r>
-        <w:rPr>
-          <w:lang w:val="en-GB"/>
-        </w:rPr>
-        <w:t>Transaction Management</w:t>
-      </w:r>
-    </w:p>
-    <w:p>
-      <w:pPr>
-        <w:pStyle w:val="P-Regular"/>
-        <w:rPr>
-          <w:lang w:val="en-GB"/>
-        </w:rPr>
-      </w:pPr>
-      <w:r>
-        <w:rPr>
-          <w:lang w:val="en-GB"/>
-        </w:rPr>
-        <w:t>TODO</w:t>
-      </w:r>
-    </w:p>
-    <w:p>
-      <w:pPr>
-        <w:pStyle w:val="H2-Heading"/>
-        <w:rPr>
-          <w:lang w:val="en-GB"/>
-        </w:rPr>
-      </w:pPr>
-      <w:r>
-        <w:rPr>
-          <w:lang w:val="en-GB"/>
-        </w:rPr>
-        <w:t>First and Second Level Caches</w:t>
-      </w:r>
-    </w:p>
-    <w:p>
-      <w:pPr>
-        <w:pStyle w:val="P-Regular"/>
-        <w:rPr>
-          <w:lang w:val="en-GB"/>
-        </w:rPr>
-      </w:pPr>
-      <w:r>
-        <w:rPr>
-          <w:lang w:val="en-GB"/>
-        </w:rPr>
-        <w:t>TODO</w:t>
-      </w:r>
-    </w:p>
-    <w:p>
-      <w:pPr>
-        <w:pStyle w:val="H2-Heading"/>
-        <w:rPr>
-          <w:lang w:val="en-GB"/>
-        </w:rPr>
-      </w:pPr>
-      <w:r>
-        <w:rPr>
-          <w:lang w:val="en-GB"/>
-        </w:rPr>
-        <w:t>Generating and Updating the Database</w:t>
-      </w:r>
-    </w:p>
-    <w:p>
-      <w:pPr>
-        <w:pStyle w:val="P-Regular"/>
-        <w:rPr>
-          <w:lang w:val="en-GB"/>
-        </w:rPr>
-      </w:pPr>
-      <w:r>
-        <w:rPr>
-          <w:lang w:val="en-GB"/>
-        </w:rPr>
-        <w:t>TODO</w:t>
-      </w:r>
-    </w:p>
-    <w:p>
-      <w:pPr>
-        <w:pStyle w:val="H1-Section"/>
-        <w:rPr>
-          <w:lang w:val="en-GB"/>
-        </w:rPr>
-      </w:pPr>
-      <w:r>
-        <w:rPr>
-          <w:lang w:val="en-GB"/>
-        </w:rPr>
-        <w:lastRenderedPageBreak/>
-        <w:t>ORMs versus Micro ORMs</w:t>
-      </w:r>
-    </w:p>
-    <w:p>
-      <w:pPr>
-        <w:pStyle w:val="P-Regular"/>
-        <w:rPr>
-          <w:lang w:val="en-GB"/>
-        </w:rPr>
-      </w:pPr>
-      <w:r>
-        <w:rPr>
-          <w:lang w:val="en-GB"/>
-        </w:rPr>
-        <w:t>TODO</w:t>
-      </w:r>
-    </w:p>
-    <w:p>
-      <w:pPr>
-        <w:rPr>
-          <w:rFonts w:eastAsia="Arial"/>
-          <w:lang w:val="en-GB"/>
-        </w:rPr>
-      </w:pPr>
-    </w:p>
-    <w:p>
-      <w:pPr>
-        <w:rPr>
-          <w:rFonts w:eastAsia="Arial"/>
-          <w:lang w:val="en-GB"/>
-        </w:rPr>
-      </w:pPr>
-    </w:p>
-    <w:p>
-      <w:pPr>
-        <w:tabs>
-          <w:tab w:val="left" w:pos="5073"/>
-        </w:tabs>
-        <w:rPr>
-          <w:lang w:val="en-GB"/>
-        </w:rPr>
-      </w:pPr>
-      <w:r>
-        <w:rPr>
-          <w:lang w:val="en-GB"/>
-        </w:rPr>
-        <w:tab/>
+      <w:r>
+        <w:t>Entity Framework Core configuration</w:t>
+      </w:r>
+      <w:r>
+        <w:t>.</w:t>
       </w:r>
     </w:p>
     <w:sectPr>
@@ -3061,6 +4206,119 @@
     </w:lvl>
   </w:abstractNum>
   <w:abstractNum w:abstractNumId="22" w15:restartNumberingAfterBreak="0">
+    <w:nsid w:val="68664BA3"/>
+    <w:multiLevelType w:val="hybridMultilevel"/>
+    <w:tmpl w:val="EC2ABF78"/>
+    <w:lvl w:ilvl="0" w:tplc="DD7A3D8A">
+      <w:start w:val="1"/>
+      <w:numFmt w:val="bullet"/>
+      <w:lvlText w:val=""/>
+      <w:lvlJc w:val="left"/>
+      <w:pPr>
+        <w:ind w:left="720" w:hanging="360"/>
+      </w:pPr>
+      <w:rPr>
+        <w:rFonts w:ascii="Symbol" w:hAnsi="Symbol" w:hint="default"/>
+      </w:rPr>
+    </w:lvl>
+    <w:lvl w:ilvl="1" w:tplc="08090003" w:tentative="1">
+      <w:start w:val="1"/>
+      <w:numFmt w:val="bullet"/>
+      <w:lvlText w:val="o"/>
+      <w:lvlJc w:val="left"/>
+      <w:pPr>
+        <w:ind w:left="1440" w:hanging="360"/>
+      </w:pPr>
+      <w:rPr>
+        <w:rFonts w:ascii="Courier New" w:hAnsi="Courier New" w:cs="Courier New" w:hint="default"/>
+      </w:rPr>
+    </w:lvl>
+    <w:lvl w:ilvl="2" w:tplc="08090005" w:tentative="1">
+      <w:start w:val="1"/>
+      <w:numFmt w:val="bullet"/>
+      <w:lvlText w:val=""/>
+      <w:lvlJc w:val="left"/>
+      <w:pPr>
+        <w:ind w:left="2160" w:hanging="360"/>
+      </w:pPr>
+      <w:rPr>
+        <w:rFonts w:ascii="Wingdings" w:hAnsi="Wingdings" w:hint="default"/>
+      </w:rPr>
+    </w:lvl>
+    <w:lvl w:ilvl="3" w:tplc="08090001" w:tentative="1">
+      <w:start w:val="1"/>
+      <w:numFmt w:val="bullet"/>
+      <w:lvlText w:val=""/>
+      <w:lvlJc w:val="left"/>
+      <w:pPr>
+        <w:ind w:left="2880" w:hanging="360"/>
+      </w:pPr>
+      <w:rPr>
+        <w:rFonts w:ascii="Symbol" w:hAnsi="Symbol" w:hint="default"/>
+      </w:rPr>
+    </w:lvl>
+    <w:lvl w:ilvl="4" w:tplc="08090003" w:tentative="1">
+      <w:start w:val="1"/>
+      <w:numFmt w:val="bullet"/>
+      <w:lvlText w:val="o"/>
+      <w:lvlJc w:val="left"/>
+      <w:pPr>
+        <w:ind w:left="3600" w:hanging="360"/>
+      </w:pPr>
+      <w:rPr>
+        <w:rFonts w:ascii="Courier New" w:hAnsi="Courier New" w:cs="Courier New" w:hint="default"/>
+      </w:rPr>
+    </w:lvl>
+    <w:lvl w:ilvl="5" w:tplc="08090005" w:tentative="1">
+      <w:start w:val="1"/>
+      <w:numFmt w:val="bullet"/>
+      <w:lvlText w:val=""/>
+      <w:lvlJc w:val="left"/>
+      <w:pPr>
+        <w:ind w:left="4320" w:hanging="360"/>
+      </w:pPr>
+      <w:rPr>
+        <w:rFonts w:ascii="Wingdings" w:hAnsi="Wingdings" w:hint="default"/>
+      </w:rPr>
+    </w:lvl>
+    <w:lvl w:ilvl="6" w:tplc="08090001" w:tentative="1">
+      <w:start w:val="1"/>
+      <w:numFmt w:val="bullet"/>
+      <w:lvlText w:val=""/>
+      <w:lvlJc w:val="left"/>
+      <w:pPr>
+        <w:ind w:left="5040" w:hanging="360"/>
+      </w:pPr>
+      <w:rPr>
+        <w:rFonts w:ascii="Symbol" w:hAnsi="Symbol" w:hint="default"/>
+      </w:rPr>
+    </w:lvl>
+    <w:lvl w:ilvl="7" w:tplc="08090003" w:tentative="1">
+      <w:start w:val="1"/>
+      <w:numFmt w:val="bullet"/>
+      <w:lvlText w:val="o"/>
+      <w:lvlJc w:val="left"/>
+      <w:pPr>
+        <w:ind w:left="5760" w:hanging="360"/>
+      </w:pPr>
+      <w:rPr>
+        <w:rFonts w:ascii="Courier New" w:hAnsi="Courier New" w:cs="Courier New" w:hint="default"/>
+      </w:rPr>
+    </w:lvl>
+    <w:lvl w:ilvl="8" w:tplc="08090005" w:tentative="1">
+      <w:start w:val="1"/>
+      <w:numFmt w:val="bullet"/>
+      <w:lvlText w:val=""/>
+      <w:lvlJc w:val="left"/>
+      <w:pPr>
+        <w:ind w:left="6480" w:hanging="360"/>
+      </w:pPr>
+      <w:rPr>
+        <w:rFonts w:ascii="Wingdings" w:hAnsi="Wingdings" w:hint="default"/>
+      </w:rPr>
+    </w:lvl>
+  </w:abstractNum>
+  <w:abstractNum w:abstractNumId="23" w15:restartNumberingAfterBreak="0">
     <w:nsid w:val="6AC66DCE"/>
     <w:multiLevelType w:val="multilevel"/>
     <w:tmpl w:val="701A2096"/>
@@ -3173,7 +4431,7 @@
       </w:rPr>
     </w:lvl>
   </w:abstractNum>
-  <w:abstractNum w:abstractNumId="23" w15:restartNumberingAfterBreak="0">
+  <w:abstractNum w:abstractNumId="24" w15:restartNumberingAfterBreak="0">
     <w:nsid w:val="6B4625F0"/>
     <w:multiLevelType w:val="hybridMultilevel"/>
     <w:tmpl w:val="462C95AE"/>
@@ -3286,7 +4544,7 @@
       </w:rPr>
     </w:lvl>
   </w:abstractNum>
-  <w:abstractNum w:abstractNumId="24" w15:restartNumberingAfterBreak="0">
+  <w:abstractNum w:abstractNumId="25" w15:restartNumberingAfterBreak="0">
     <w:nsid w:val="6BBA1FF6"/>
     <w:multiLevelType w:val="hybridMultilevel"/>
     <w:tmpl w:val="BDE44D8E"/>
@@ -3375,7 +4633,7 @@
       </w:pPr>
     </w:lvl>
   </w:abstractNum>
-  <w:abstractNum w:abstractNumId="25" w15:restartNumberingAfterBreak="0">
+  <w:abstractNum w:abstractNumId="26" w15:restartNumberingAfterBreak="0">
     <w:nsid w:val="727E1E9C"/>
     <w:multiLevelType w:val="multilevel"/>
     <w:tmpl w:val="FAA2C9E6"/>
@@ -3464,7 +4722,7 @@
       </w:pPr>
     </w:lvl>
   </w:abstractNum>
-  <w:abstractNum w:abstractNumId="26" w15:restartNumberingAfterBreak="0">
+  <w:abstractNum w:abstractNumId="27" w15:restartNumberingAfterBreak="0">
     <w:nsid w:val="794E6D1E"/>
     <w:multiLevelType w:val="multilevel"/>
     <w:tmpl w:val="E9DE9E14"/>
@@ -3577,7 +4835,7 @@
       </w:rPr>
     </w:lvl>
   </w:abstractNum>
-  <w:abstractNum w:abstractNumId="27" w15:restartNumberingAfterBreak="0">
+  <w:abstractNum w:abstractNumId="28" w15:restartNumberingAfterBreak="0">
     <w:nsid w:val="7DD36953"/>
     <w:multiLevelType w:val="multilevel"/>
     <w:tmpl w:val="B0E8399E"/>
@@ -3739,13 +4997,13 @@
     <w:abstractNumId w:val="15"/>
   </w:num>
   <w:num w:numId="17">
+    <w:abstractNumId w:val="28"/>
+  </w:num>
+  <w:num w:numId="18">
     <w:abstractNumId w:val="27"/>
   </w:num>
-  <w:num w:numId="18">
-    <w:abstractNumId w:val="26"/>
-  </w:num>
   <w:num w:numId="19">
-    <w:abstractNumId w:val="22"/>
+    <w:abstractNumId w:val="23"/>
   </w:num>
   <w:num w:numId="20">
     <w:abstractNumId w:val="14"/>
@@ -3754,7 +5012,7 @@
     <w:abstractNumId w:val="21"/>
   </w:num>
   <w:num w:numId="22">
-    <w:abstractNumId w:val="25"/>
+    <w:abstractNumId w:val="26"/>
   </w:num>
   <w:num w:numId="23">
     <w:abstractNumId w:val="16"/>
@@ -3763,7 +5021,7 @@
     <w:abstractNumId w:val="18"/>
   </w:num>
   <w:num w:numId="25">
-    <w:abstractNumId w:val="23"/>
+    <w:abstractNumId w:val="24"/>
   </w:num>
   <w:num w:numId="26">
     <w:abstractNumId w:val="11"/>
@@ -3787,7 +5045,7 @@
     </w:lvlOverride>
   </w:num>
   <w:num w:numId="30">
-    <w:abstractNumId w:val="24"/>
+    <w:abstractNumId w:val="25"/>
   </w:num>
   <w:num w:numId="31">
     <w:abstractNumId w:val="20"/>
@@ -3881,6 +5139,9 @@
   </w:num>
   <w:num w:numId="47">
     <w:abstractNumId w:val="13"/>
+  </w:num>
+  <w:num w:numId="48">
+    <w:abstractNumId w:val="22"/>
   </w:num>
   <w:numIdMacAtCleanup w:val="2"/>
 </w:numbering>
@@ -4284,9 +5545,12 @@
   <w:style w:type="paragraph" w:default="1" w:styleId="Normal">
     <w:name w:val="Normal"/>
     <w:qFormat/>
-    <w:rsid w:val="009F01A2"/>
+    <w:rsid w:val="00824790"/>
+    <w:pPr>
+      <w:jc w:val="both"/>
+    </w:pPr>
     <w:rPr>
-      <w:lang w:val="en-US"/>
+      <w:lang w:val="en-GB"/>
     </w:rPr>
   </w:style>
   <w:style w:type="paragraph" w:styleId="Heading1">
@@ -4787,10 +6051,9 @@
     <w:basedOn w:val="Normal"/>
     <w:autoRedefine/>
     <w:qFormat/>
-    <w:rsid w:val="00B82027"/>
+    <w:rsid w:val="007837A8"/>
     <w:pPr>
       <w:spacing w:before="120" w:after="120"/>
-      <w:jc w:val="both"/>
     </w:pPr>
     <w:rPr>
       <w:rFonts w:eastAsia="Arial"/>
@@ -5078,6 +6341,18 @@
       <w:color w:val="605E5C"/>
       <w:shd w:val="clear" w:color="auto" w:fill="E1DFDD"/>
     </w:rPr>
+  </w:style>
+  <w:style w:type="paragraph" w:styleId="ListParagraph">
+    <w:name w:val="List Paragraph"/>
+    <w:basedOn w:val="Normal"/>
+    <w:uiPriority w:val="34"/>
+    <w:semiHidden/>
+    <w:qFormat/>
+    <w:rsid w:val="00E35E91"/>
+    <w:pPr>
+      <w:ind w:left="720"/>
+      <w:contextualSpacing/>
+    </w:pPr>
   </w:style>
 </w:styles>
 </file>
@@ -5636,7 +6911,7 @@
 </file>
 
 <file path=customXml/itemProps4.xml><?xml version="1.0" encoding="utf-8"?>
-<ds:datastoreItem xmlns:ds="http://schemas.openxmlformats.org/officeDocument/2006/customXml" ds:itemID="{3A1835FC-DFE7-456D-A3AC-2296A0524511}">
+<ds:datastoreItem xmlns:ds="http://schemas.openxmlformats.org/officeDocument/2006/customXml" ds:itemID="{ACF3986E-57C1-42BD-B3ED-DCE76AFC94B7}">
   <ds:schemaRefs>
     <ds:schemaRef ds:uri="http://schemas.openxmlformats.org/officeDocument/2006/bibliography"/>
   </ds:schemaRefs>

</xml_diff>